<commit_message>
Project report minor fixes
</commit_message>
<xml_diff>
--- a/SEP/Documentation/Project Report/Project Report - Fly High.docx
+++ b/SEP/Documentation/Project Report/Project Report - Fly High.docx
@@ -86,7 +86,7 @@
     </w:p>
     <w:tbl>
       <w:tblPr>
-        <w:tblStyle w:val="TableGrid"/>
+        <w:tblStyle w:val="Tabela-Siatka"/>
         <w:tblW w:w="0" w:type="auto"/>
         <w:tblBorders>
           <w:top w:val="none" w:sz="0" w:space="0" w:color="auto"/>
@@ -1345,12 +1345,12 @@
       <w:sdtContent>
         <w:p>
           <w:pPr>
-            <w:pStyle w:val="TOCHeading"/>
+            <w:pStyle w:val="Nagwekspisutreci"/>
           </w:pPr>
         </w:p>
         <w:p>
           <w:pPr>
-            <w:pStyle w:val="TOC1"/>
+            <w:pStyle w:val="Spistreci1"/>
             <w:tabs>
               <w:tab w:val="right" w:leader="dot" w:pos="8494"/>
             </w:tabs>
@@ -1373,7 +1373,7 @@
           <w:hyperlink w:anchor="_Toc516008723" w:history="1">
             <w:r>
               <w:rPr>
-                <w:rStyle w:val="Hyperlink"/>
+                <w:rStyle w:val="Hipercze"/>
                 <w:noProof/>
                 <w:lang w:val="en-US"/>
               </w:rPr>
@@ -1431,7 +1431,7 @@
         </w:p>
         <w:p>
           <w:pPr>
-            <w:pStyle w:val="TOC1"/>
+            <w:pStyle w:val="Spistreci1"/>
             <w:tabs>
               <w:tab w:val="right" w:leader="dot" w:pos="8494"/>
             </w:tabs>
@@ -1445,7 +1445,7 @@
           <w:hyperlink w:anchor="_Toc516008724" w:history="1">
             <w:r>
               <w:rPr>
-                <w:rStyle w:val="Hyperlink"/>
+                <w:rStyle w:val="Hipercze"/>
                 <w:noProof/>
                 <w:lang w:val="en-US"/>
               </w:rPr>
@@ -1503,7 +1503,7 @@
         </w:p>
         <w:p>
           <w:pPr>
-            <w:pStyle w:val="TOC1"/>
+            <w:pStyle w:val="Spistreci1"/>
             <w:tabs>
               <w:tab w:val="right" w:leader="dot" w:pos="8494"/>
             </w:tabs>
@@ -1517,7 +1517,7 @@
           <w:hyperlink w:anchor="_Toc516008725" w:history="1">
             <w:r>
               <w:rPr>
-                <w:rStyle w:val="Hyperlink"/>
+                <w:rStyle w:val="Hipercze"/>
                 <w:noProof/>
                 <w:lang w:val="en-US"/>
               </w:rPr>
@@ -1575,7 +1575,7 @@
         </w:p>
         <w:p>
           <w:pPr>
-            <w:pStyle w:val="TOC1"/>
+            <w:pStyle w:val="Spistreci1"/>
             <w:tabs>
               <w:tab w:val="left" w:pos="440"/>
               <w:tab w:val="right" w:leader="dot" w:pos="8494"/>
@@ -1590,7 +1590,7 @@
           <w:hyperlink w:anchor="_Toc516008726" w:history="1">
             <w:r>
               <w:rPr>
-                <w:rStyle w:val="Hyperlink"/>
+                <w:rStyle w:val="Hipercze"/>
                 <w:b/>
                 <w:noProof/>
                 <w:lang w:val="en-US"/>
@@ -1609,7 +1609,7 @@
             </w:r>
             <w:r>
               <w:rPr>
-                <w:rStyle w:val="Hyperlink"/>
+                <w:rStyle w:val="Hipercze"/>
                 <w:b/>
                 <w:noProof/>
                 <w:lang w:val="en-US"/>
@@ -1668,7 +1668,7 @@
         </w:p>
         <w:p>
           <w:pPr>
-            <w:pStyle w:val="TOC1"/>
+            <w:pStyle w:val="Spistreci1"/>
             <w:tabs>
               <w:tab w:val="left" w:pos="440"/>
               <w:tab w:val="right" w:leader="dot" w:pos="8494"/>
@@ -1683,7 +1683,7 @@
           <w:hyperlink w:anchor="_Toc516008727" w:history="1">
             <w:r>
               <w:rPr>
-                <w:rStyle w:val="Hyperlink"/>
+                <w:rStyle w:val="Hipercze"/>
                 <w:b/>
                 <w:noProof/>
                 <w:lang w:val="en-US"/>
@@ -1702,7 +1702,7 @@
             </w:r>
             <w:r>
               <w:rPr>
-                <w:rStyle w:val="Hyperlink"/>
+                <w:rStyle w:val="Hipercze"/>
                 <w:b/>
                 <w:noProof/>
                 <w:lang w:val="en-US"/>
@@ -1711,7 +1711,7 @@
             </w:r>
             <w:r>
               <w:rPr>
-                <w:rStyle w:val="Hyperlink"/>
+                <w:rStyle w:val="Hipercze"/>
                 <w:b/>
                 <w:noProof/>
                 <w:lang w:val="en-US"/>
@@ -1770,7 +1770,7 @@
         </w:p>
         <w:p>
           <w:pPr>
-            <w:pStyle w:val="TOC1"/>
+            <w:pStyle w:val="Spistreci1"/>
             <w:tabs>
               <w:tab w:val="left" w:pos="440"/>
               <w:tab w:val="right" w:leader="dot" w:pos="8494"/>
@@ -1785,7 +1785,7 @@
           <w:hyperlink w:anchor="_Toc516008728" w:history="1">
             <w:r>
               <w:rPr>
-                <w:rStyle w:val="Hyperlink"/>
+                <w:rStyle w:val="Hipercze"/>
                 <w:b/>
                 <w:noProof/>
                 <w:lang w:val="en-US"/>
@@ -1804,7 +1804,7 @@
             </w:r>
             <w:r>
               <w:rPr>
-                <w:rStyle w:val="Hyperlink"/>
+                <w:rStyle w:val="Hipercze"/>
                 <w:b/>
                 <w:noProof/>
                 <w:lang w:val="en-US"/>
@@ -1863,7 +1863,7 @@
         </w:p>
         <w:p>
           <w:pPr>
-            <w:pStyle w:val="TOC2"/>
+            <w:pStyle w:val="Spistreci2"/>
             <w:tabs>
               <w:tab w:val="left" w:pos="880"/>
               <w:tab w:val="right" w:leader="dot" w:pos="8494"/>
@@ -1878,7 +1878,7 @@
           <w:hyperlink w:anchor="_Toc516008729" w:history="1">
             <w:r>
               <w:rPr>
-                <w:rStyle w:val="Hyperlink"/>
+                <w:rStyle w:val="Hipercze"/>
                 <w:noProof/>
                 <w:lang w:val="en-US"/>
               </w:rPr>
@@ -1895,7 +1895,7 @@
             </w:r>
             <w:r>
               <w:rPr>
-                <w:rStyle w:val="Hyperlink"/>
+                <w:rStyle w:val="Hipercze"/>
                 <w:noProof/>
                 <w:lang w:val="en-US"/>
               </w:rPr>
@@ -1953,7 +1953,7 @@
         </w:p>
         <w:p>
           <w:pPr>
-            <w:pStyle w:val="TOC3"/>
+            <w:pStyle w:val="Spistreci3"/>
             <w:tabs>
               <w:tab w:val="left" w:pos="1320"/>
               <w:tab w:val="right" w:leader="dot" w:pos="8494"/>
@@ -1968,7 +1968,7 @@
           <w:hyperlink w:anchor="_Toc516008730" w:history="1">
             <w:r>
               <w:rPr>
-                <w:rStyle w:val="Hyperlink"/>
+                <w:rStyle w:val="Hipercze"/>
                 <w:noProof/>
                 <w:lang w:val="en-US"/>
               </w:rPr>
@@ -1985,7 +1985,7 @@
             </w:r>
             <w:r>
               <w:rPr>
-                <w:rStyle w:val="Hyperlink"/>
+                <w:rStyle w:val="Hipercze"/>
                 <w:noProof/>
                 <w:lang w:val="en-US"/>
               </w:rPr>
@@ -2043,7 +2043,7 @@
         </w:p>
         <w:p>
           <w:pPr>
-            <w:pStyle w:val="TOC3"/>
+            <w:pStyle w:val="Spistreci3"/>
             <w:tabs>
               <w:tab w:val="left" w:pos="1320"/>
               <w:tab w:val="right" w:leader="dot" w:pos="8494"/>
@@ -2058,7 +2058,7 @@
           <w:hyperlink w:anchor="_Toc516008731" w:history="1">
             <w:r>
               <w:rPr>
-                <w:rStyle w:val="Hyperlink"/>
+                <w:rStyle w:val="Hipercze"/>
                 <w:noProof/>
                 <w:lang w:val="en-US"/>
               </w:rPr>
@@ -2075,7 +2075,7 @@
             </w:r>
             <w:r>
               <w:rPr>
-                <w:rStyle w:val="Hyperlink"/>
+                <w:rStyle w:val="Hipercze"/>
                 <w:noProof/>
                 <w:lang w:val="en-US"/>
               </w:rPr>
@@ -2133,7 +2133,7 @@
         </w:p>
         <w:p>
           <w:pPr>
-            <w:pStyle w:val="TOC3"/>
+            <w:pStyle w:val="Spistreci3"/>
             <w:tabs>
               <w:tab w:val="left" w:pos="1320"/>
               <w:tab w:val="right" w:leader="dot" w:pos="8494"/>
@@ -2148,7 +2148,7 @@
           <w:hyperlink w:anchor="_Toc516008732" w:history="1">
             <w:r>
               <w:rPr>
-                <w:rStyle w:val="Hyperlink"/>
+                <w:rStyle w:val="Hipercze"/>
                 <w:noProof/>
                 <w:lang w:val="en-US"/>
               </w:rPr>
@@ -2165,7 +2165,7 @@
             </w:r>
             <w:r>
               <w:rPr>
-                <w:rStyle w:val="Hyperlink"/>
+                <w:rStyle w:val="Hipercze"/>
                 <w:noProof/>
                 <w:lang w:val="en-US"/>
               </w:rPr>
@@ -2223,7 +2223,7 @@
         </w:p>
         <w:p>
           <w:pPr>
-            <w:pStyle w:val="TOC3"/>
+            <w:pStyle w:val="Spistreci3"/>
             <w:tabs>
               <w:tab w:val="left" w:pos="1320"/>
               <w:tab w:val="right" w:leader="dot" w:pos="8494"/>
@@ -2238,7 +2238,7 @@
           <w:hyperlink w:anchor="_Toc516008733" w:history="1">
             <w:r>
               <w:rPr>
-                <w:rStyle w:val="Hyperlink"/>
+                <w:rStyle w:val="Hipercze"/>
                 <w:noProof/>
                 <w:lang w:val="en-US"/>
               </w:rPr>
@@ -2255,7 +2255,7 @@
             </w:r>
             <w:r>
               <w:rPr>
-                <w:rStyle w:val="Hyperlink"/>
+                <w:rStyle w:val="Hipercze"/>
                 <w:noProof/>
                 <w:lang w:val="en-US"/>
               </w:rPr>
@@ -2313,7 +2313,7 @@
         </w:p>
         <w:p>
           <w:pPr>
-            <w:pStyle w:val="TOC3"/>
+            <w:pStyle w:val="Spistreci3"/>
             <w:tabs>
               <w:tab w:val="left" w:pos="1320"/>
               <w:tab w:val="right" w:leader="dot" w:pos="8494"/>
@@ -2328,7 +2328,7 @@
           <w:hyperlink w:anchor="_Toc516008734" w:history="1">
             <w:r>
               <w:rPr>
-                <w:rStyle w:val="Hyperlink"/>
+                <w:rStyle w:val="Hipercze"/>
                 <w:noProof/>
                 <w:lang w:val="en-US"/>
               </w:rPr>
@@ -2345,7 +2345,7 @@
             </w:r>
             <w:r>
               <w:rPr>
-                <w:rStyle w:val="Hyperlink"/>
+                <w:rStyle w:val="Hipercze"/>
                 <w:noProof/>
                 <w:lang w:val="en-US"/>
               </w:rPr>
@@ -2403,7 +2403,7 @@
         </w:p>
         <w:p>
           <w:pPr>
-            <w:pStyle w:val="TOC2"/>
+            <w:pStyle w:val="Spistreci2"/>
             <w:tabs>
               <w:tab w:val="left" w:pos="880"/>
               <w:tab w:val="right" w:leader="dot" w:pos="8494"/>
@@ -2418,7 +2418,7 @@
           <w:hyperlink w:anchor="_Toc516008735" w:history="1">
             <w:r>
               <w:rPr>
-                <w:rStyle w:val="Hyperlink"/>
+                <w:rStyle w:val="Hipercze"/>
                 <w:noProof/>
                 <w:lang w:val="en-US"/>
               </w:rPr>
@@ -2435,7 +2435,7 @@
             </w:r>
             <w:r>
               <w:rPr>
-                <w:rStyle w:val="Hyperlink"/>
+                <w:rStyle w:val="Hipercze"/>
                 <w:noProof/>
                 <w:lang w:val="en-US"/>
               </w:rPr>
@@ -2493,7 +2493,7 @@
         </w:p>
         <w:p>
           <w:pPr>
-            <w:pStyle w:val="TOC3"/>
+            <w:pStyle w:val="Spistreci3"/>
             <w:tabs>
               <w:tab w:val="left" w:pos="1320"/>
               <w:tab w:val="right" w:leader="dot" w:pos="8494"/>
@@ -2508,7 +2508,7 @@
           <w:hyperlink w:anchor="_Toc516008736" w:history="1">
             <w:r>
               <w:rPr>
-                <w:rStyle w:val="Hyperlink"/>
+                <w:rStyle w:val="Hipercze"/>
                 <w:noProof/>
                 <w:lang w:val="en-US"/>
               </w:rPr>
@@ -2525,7 +2525,7 @@
             </w:r>
             <w:r>
               <w:rPr>
-                <w:rStyle w:val="Hyperlink"/>
+                <w:rStyle w:val="Hipercze"/>
                 <w:noProof/>
                 <w:lang w:val="en-US"/>
               </w:rPr>
@@ -2583,7 +2583,7 @@
         </w:p>
         <w:p>
           <w:pPr>
-            <w:pStyle w:val="TOC3"/>
+            <w:pStyle w:val="Spistreci3"/>
             <w:tabs>
               <w:tab w:val="left" w:pos="1320"/>
               <w:tab w:val="right" w:leader="dot" w:pos="8494"/>
@@ -2598,7 +2598,7 @@
           <w:hyperlink w:anchor="_Toc516008737" w:history="1">
             <w:r>
               <w:rPr>
-                <w:rStyle w:val="Hyperlink"/>
+                <w:rStyle w:val="Hipercze"/>
                 <w:noProof/>
               </w:rPr>
               <w:t>3.2.2</w:t>
@@ -2614,7 +2614,7 @@
             </w:r>
             <w:r>
               <w:rPr>
-                <w:rStyle w:val="Hyperlink"/>
+                <w:rStyle w:val="Hipercze"/>
                 <w:noProof/>
               </w:rPr>
               <w:t>TCP connection diagram</w:t>
@@ -2671,7 +2671,7 @@
         </w:p>
         <w:p>
           <w:pPr>
-            <w:pStyle w:val="TOC3"/>
+            <w:pStyle w:val="Spistreci3"/>
             <w:tabs>
               <w:tab w:val="left" w:pos="1320"/>
               <w:tab w:val="right" w:leader="dot" w:pos="8494"/>
@@ -2686,7 +2686,7 @@
           <w:hyperlink w:anchor="_Toc516008738" w:history="1">
             <w:r>
               <w:rPr>
-                <w:rStyle w:val="Hyperlink"/>
+                <w:rStyle w:val="Hipercze"/>
                 <w:noProof/>
                 <w:lang w:val="en-US"/>
               </w:rPr>
@@ -2703,7 +2703,7 @@
             </w:r>
             <w:r>
               <w:rPr>
-                <w:rStyle w:val="Hyperlink"/>
+                <w:rStyle w:val="Hipercze"/>
                 <w:noProof/>
                 <w:lang w:val="en-US"/>
               </w:rPr>
@@ -2761,7 +2761,7 @@
         </w:p>
         <w:p>
           <w:pPr>
-            <w:pStyle w:val="TOC3"/>
+            <w:pStyle w:val="Spistreci3"/>
             <w:tabs>
               <w:tab w:val="left" w:pos="1320"/>
               <w:tab w:val="right" w:leader="dot" w:pos="8494"/>
@@ -2776,7 +2776,7 @@
           <w:hyperlink w:anchor="_Toc516008739" w:history="1">
             <w:r>
               <w:rPr>
-                <w:rStyle w:val="Hyperlink"/>
+                <w:rStyle w:val="Hipercze"/>
                 <w:noProof/>
                 <w:lang w:val="en-US"/>
               </w:rPr>
@@ -2793,7 +2793,7 @@
             </w:r>
             <w:r>
               <w:rPr>
-                <w:rStyle w:val="Hyperlink"/>
+                <w:rStyle w:val="Hipercze"/>
                 <w:noProof/>
                 <w:lang w:val="en-US"/>
               </w:rPr>
@@ -2851,7 +2851,7 @@
         </w:p>
         <w:p>
           <w:pPr>
-            <w:pStyle w:val="TOC2"/>
+            <w:pStyle w:val="Spistreci2"/>
             <w:tabs>
               <w:tab w:val="left" w:pos="880"/>
               <w:tab w:val="right" w:leader="dot" w:pos="8494"/>
@@ -2866,7 +2866,7 @@
           <w:hyperlink w:anchor="_Toc516008740" w:history="1">
             <w:r>
               <w:rPr>
-                <w:rStyle w:val="Hyperlink"/>
+                <w:rStyle w:val="Hipercze"/>
                 <w:noProof/>
                 <w:lang w:val="en-US"/>
               </w:rPr>
@@ -2883,7 +2883,7 @@
             </w:r>
             <w:r>
               <w:rPr>
-                <w:rStyle w:val="Hyperlink"/>
+                <w:rStyle w:val="Hipercze"/>
                 <w:noProof/>
                 <w:lang w:val="en-US"/>
               </w:rPr>
@@ -2941,7 +2941,7 @@
         </w:p>
         <w:p>
           <w:pPr>
-            <w:pStyle w:val="TOC2"/>
+            <w:pStyle w:val="Spistreci2"/>
             <w:tabs>
               <w:tab w:val="left" w:pos="880"/>
               <w:tab w:val="right" w:leader="dot" w:pos="8494"/>
@@ -2956,7 +2956,7 @@
           <w:hyperlink w:anchor="_Toc516008741" w:history="1">
             <w:r>
               <w:rPr>
-                <w:rStyle w:val="Hyperlink"/>
+                <w:rStyle w:val="Hipercze"/>
                 <w:noProof/>
                 <w:lang w:val="en-US"/>
               </w:rPr>
@@ -2973,7 +2973,7 @@
             </w:r>
             <w:r>
               <w:rPr>
-                <w:rStyle w:val="Hyperlink"/>
+                <w:rStyle w:val="Hipercze"/>
                 <w:noProof/>
                 <w:lang w:val="en-US"/>
               </w:rPr>
@@ -3031,7 +3031,7 @@
         </w:p>
         <w:p>
           <w:pPr>
-            <w:pStyle w:val="TOC3"/>
+            <w:pStyle w:val="Spistreci3"/>
             <w:tabs>
               <w:tab w:val="left" w:pos="1320"/>
               <w:tab w:val="right" w:leader="dot" w:pos="8494"/>
@@ -3046,7 +3046,7 @@
           <w:hyperlink w:anchor="_Toc516008742" w:history="1">
             <w:r>
               <w:rPr>
-                <w:rStyle w:val="Hyperlink"/>
+                <w:rStyle w:val="Hipercze"/>
                 <w:noProof/>
                 <w:lang w:val="en-US"/>
               </w:rPr>
@@ -3063,7 +3063,7 @@
             </w:r>
             <w:r>
               <w:rPr>
-                <w:rStyle w:val="Hyperlink"/>
+                <w:rStyle w:val="Hipercze"/>
                 <w:noProof/>
                 <w:lang w:val="en-US"/>
               </w:rPr>
@@ -3121,7 +3121,7 @@
         </w:p>
         <w:p>
           <w:pPr>
-            <w:pStyle w:val="TOC1"/>
+            <w:pStyle w:val="Spistreci1"/>
             <w:tabs>
               <w:tab w:val="left" w:pos="440"/>
               <w:tab w:val="right" w:leader="dot" w:pos="8494"/>
@@ -3136,7 +3136,7 @@
           <w:hyperlink w:anchor="_Toc516008743" w:history="1">
             <w:r>
               <w:rPr>
-                <w:rStyle w:val="Hyperlink"/>
+                <w:rStyle w:val="Hipercze"/>
                 <w:b/>
                 <w:noProof/>
                 <w:lang w:val="en-US"/>
@@ -3155,7 +3155,7 @@
             </w:r>
             <w:r>
               <w:rPr>
-                <w:rStyle w:val="Hyperlink"/>
+                <w:rStyle w:val="Hipercze"/>
                 <w:b/>
                 <w:noProof/>
                 <w:lang w:val="en-US"/>
@@ -3214,7 +3214,7 @@
         </w:p>
         <w:p>
           <w:pPr>
-            <w:pStyle w:val="TOC2"/>
+            <w:pStyle w:val="Spistreci2"/>
             <w:tabs>
               <w:tab w:val="left" w:pos="880"/>
               <w:tab w:val="right" w:leader="dot" w:pos="8494"/>
@@ -3229,7 +3229,7 @@
           <w:hyperlink w:anchor="_Toc516008744" w:history="1">
             <w:r>
               <w:rPr>
-                <w:rStyle w:val="Hyperlink"/>
+                <w:rStyle w:val="Hipercze"/>
                 <w:noProof/>
                 <w:lang w:val="en-US"/>
               </w:rPr>
@@ -3246,7 +3246,7 @@
             </w:r>
             <w:r>
               <w:rPr>
-                <w:rStyle w:val="Hyperlink"/>
+                <w:rStyle w:val="Hipercze"/>
                 <w:noProof/>
                 <w:lang w:val="en-US"/>
               </w:rPr>
@@ -3304,7 +3304,7 @@
         </w:p>
         <w:p>
           <w:pPr>
-            <w:pStyle w:val="TOC2"/>
+            <w:pStyle w:val="Spistreci2"/>
             <w:tabs>
               <w:tab w:val="left" w:pos="880"/>
               <w:tab w:val="right" w:leader="dot" w:pos="8494"/>
@@ -3319,7 +3319,7 @@
           <w:hyperlink w:anchor="_Toc516008745" w:history="1">
             <w:r>
               <w:rPr>
-                <w:rStyle w:val="Hyperlink"/>
+                <w:rStyle w:val="Hipercze"/>
                 <w:noProof/>
                 <w:lang w:val="en-US"/>
               </w:rPr>
@@ -3336,7 +3336,7 @@
             </w:r>
             <w:r>
               <w:rPr>
-                <w:rStyle w:val="Hyperlink"/>
+                <w:rStyle w:val="Hipercze"/>
                 <w:noProof/>
                 <w:lang w:val="en-US"/>
               </w:rPr>
@@ -3394,7 +3394,7 @@
         </w:p>
         <w:p>
           <w:pPr>
-            <w:pStyle w:val="TOC1"/>
+            <w:pStyle w:val="Spistreci1"/>
             <w:tabs>
               <w:tab w:val="left" w:pos="440"/>
               <w:tab w:val="right" w:leader="dot" w:pos="8494"/>
@@ -3409,7 +3409,7 @@
           <w:hyperlink w:anchor="_Toc516008746" w:history="1">
             <w:r>
               <w:rPr>
-                <w:rStyle w:val="Hyperlink"/>
+                <w:rStyle w:val="Hipercze"/>
                 <w:b/>
                 <w:noProof/>
                 <w:lang w:val="en-US"/>
@@ -3428,7 +3428,7 @@
             </w:r>
             <w:r>
               <w:rPr>
-                <w:rStyle w:val="Hyperlink"/>
+                <w:rStyle w:val="Hipercze"/>
                 <w:b/>
                 <w:noProof/>
                 <w:lang w:val="en-US"/>
@@ -3487,7 +3487,7 @@
         </w:p>
         <w:p>
           <w:pPr>
-            <w:pStyle w:val="TOC1"/>
+            <w:pStyle w:val="Spistreci1"/>
             <w:tabs>
               <w:tab w:val="left" w:pos="440"/>
               <w:tab w:val="right" w:leader="dot" w:pos="8494"/>
@@ -3502,7 +3502,7 @@
           <w:hyperlink w:anchor="_Toc516008747" w:history="1">
             <w:r>
               <w:rPr>
-                <w:rStyle w:val="Hyperlink"/>
+                <w:rStyle w:val="Hipercze"/>
                 <w:b/>
                 <w:noProof/>
                 <w:lang w:val="en-US"/>
@@ -3521,7 +3521,7 @@
             </w:r>
             <w:r>
               <w:rPr>
-                <w:rStyle w:val="Hyperlink"/>
+                <w:rStyle w:val="Hipercze"/>
                 <w:b/>
                 <w:noProof/>
                 <w:lang w:val="en-US"/>
@@ -3580,7 +3580,7 @@
         </w:p>
         <w:p>
           <w:pPr>
-            <w:pStyle w:val="TOC1"/>
+            <w:pStyle w:val="Spistreci1"/>
             <w:tabs>
               <w:tab w:val="right" w:leader="dot" w:pos="8494"/>
             </w:tabs>
@@ -3671,7 +3671,7 @@
     </w:p>
     <w:p>
       <w:pPr>
-        <w:pStyle w:val="TableofFigures"/>
+        <w:pStyle w:val="Spisilustracji"/>
         <w:tabs>
           <w:tab w:val="right" w:leader="dot" w:pos="8494"/>
         </w:tabs>
@@ -3716,7 +3716,7 @@
       <w:hyperlink r:id="rId18" w:anchor="_Toc516072354" w:history="1">
         <w:r>
           <w:rPr>
-            <w:rStyle w:val="Hyperlink"/>
+            <w:rStyle w:val="Hipercze"/>
             <w:noProof/>
           </w:rPr>
           <w:t>Figure 1 - Use case diagram</w:t>
@@ -3773,7 +3773,7 @@
     </w:p>
     <w:p>
       <w:pPr>
-        <w:pStyle w:val="TableofFigures"/>
+        <w:pStyle w:val="Spisilustracji"/>
         <w:tabs>
           <w:tab w:val="right" w:leader="dot" w:pos="8494"/>
         </w:tabs>
@@ -3785,7 +3785,7 @@
       <w:hyperlink w:anchor="_Toc516072355" w:history="1">
         <w:r>
           <w:rPr>
-            <w:rStyle w:val="Hyperlink"/>
+            <w:rStyle w:val="Hipercze"/>
             <w:noProof/>
           </w:rPr>
           <w:t>Figure 2 - Book a flight use case description</w:t>
@@ -3842,7 +3842,7 @@
     </w:p>
     <w:p>
       <w:pPr>
-        <w:pStyle w:val="TableofFigures"/>
+        <w:pStyle w:val="Spisilustracji"/>
         <w:tabs>
           <w:tab w:val="right" w:leader="dot" w:pos="8494"/>
         </w:tabs>
@@ -3854,7 +3854,7 @@
       <w:hyperlink r:id="rId19" w:anchor="_Toc516072356" w:history="1">
         <w:r>
           <w:rPr>
-            <w:rStyle w:val="Hyperlink"/>
+            <w:rStyle w:val="Hipercze"/>
             <w:noProof/>
           </w:rPr>
           <w:t>Figure 3 - Booking a flight activity diagram</w:t>
@@ -3911,7 +3911,7 @@
     </w:p>
     <w:p>
       <w:pPr>
-        <w:pStyle w:val="TableofFigures"/>
+        <w:pStyle w:val="Spisilustracji"/>
         <w:tabs>
           <w:tab w:val="right" w:leader="dot" w:pos="8494"/>
         </w:tabs>
@@ -3923,7 +3923,7 @@
       <w:hyperlink r:id="rId20" w:anchor="_Toc516072357" w:history="1">
         <w:r>
           <w:rPr>
-            <w:rStyle w:val="Hyperlink"/>
+            <w:rStyle w:val="Hipercze"/>
             <w:noProof/>
           </w:rPr>
           <w:t>Figure 4 - TCP connection diagram</w:t>
@@ -3980,7 +3980,7 @@
     </w:p>
     <w:p>
       <w:pPr>
-        <w:pStyle w:val="TableofFigures"/>
+        <w:pStyle w:val="Spisilustracji"/>
         <w:tabs>
           <w:tab w:val="right" w:leader="dot" w:pos="8494"/>
         </w:tabs>
@@ -3992,7 +3992,7 @@
       <w:hyperlink r:id="rId21" w:anchor="_Toc516072358" w:history="1">
         <w:r>
           <w:rPr>
-            <w:rStyle w:val="Hyperlink"/>
+            <w:rStyle w:val="Hipercze"/>
             <w:noProof/>
           </w:rPr>
           <w:t>Figure 5 - Sequence diagram - filter airports from method</w:t>
@@ -4049,7 +4049,7 @@
     </w:p>
     <w:p>
       <w:pPr>
-        <w:pStyle w:val="TableofFigures"/>
+        <w:pStyle w:val="Spisilustracji"/>
         <w:tabs>
           <w:tab w:val="right" w:leader="dot" w:pos="8494"/>
         </w:tabs>
@@ -4061,7 +4061,7 @@
       <w:hyperlink w:anchor="_Toc516072359" w:history="1">
         <w:r>
           <w:rPr>
-            <w:rStyle w:val="Hyperlink"/>
+            <w:rStyle w:val="Hipercze"/>
             <w:noProof/>
           </w:rPr>
           <w:t>Figure 6 - Log in screen</w:t>
@@ -4118,7 +4118,7 @@
     </w:p>
     <w:p>
       <w:pPr>
-        <w:pStyle w:val="TableofFigures"/>
+        <w:pStyle w:val="Spisilustracji"/>
         <w:tabs>
           <w:tab w:val="right" w:leader="dot" w:pos="8494"/>
         </w:tabs>
@@ -4130,7 +4130,7 @@
       <w:hyperlink w:anchor="_Toc516072360" w:history="1">
         <w:r>
           <w:rPr>
-            <w:rStyle w:val="Hyperlink"/>
+            <w:rStyle w:val="Hipercze"/>
             <w:noProof/>
           </w:rPr>
           <w:t>Figure 7 - Head administrator screen</w:t>
@@ -4187,7 +4187,7 @@
     </w:p>
     <w:p>
       <w:pPr>
-        <w:pStyle w:val="TableofFigures"/>
+        <w:pStyle w:val="Spisilustracji"/>
         <w:tabs>
           <w:tab w:val="right" w:leader="dot" w:pos="8494"/>
         </w:tabs>
@@ -4199,7 +4199,7 @@
       <w:hyperlink w:anchor="_Toc516072361" w:history="1">
         <w:r>
           <w:rPr>
-            <w:rStyle w:val="Hyperlink"/>
+            <w:rStyle w:val="Hipercze"/>
             <w:noProof/>
           </w:rPr>
           <w:t>Figure 8 - Manage airports screen</w:t>
@@ -4256,7 +4256,7 @@
     </w:p>
     <w:p>
       <w:pPr>
-        <w:pStyle w:val="TableofFigures"/>
+        <w:pStyle w:val="Spisilustracji"/>
         <w:tabs>
           <w:tab w:val="right" w:leader="dot" w:pos="8494"/>
         </w:tabs>
@@ -4268,7 +4268,7 @@
       <w:hyperlink w:anchor="_Toc516072362" w:history="1">
         <w:r>
           <w:rPr>
-            <w:rStyle w:val="Hyperlink"/>
+            <w:rStyle w:val="Hipercze"/>
             <w:noProof/>
           </w:rPr>
           <w:t>Figure 9 - Manage airports screen (after choosing an airport)</w:t>
@@ -4325,7 +4325,7 @@
     </w:p>
     <w:p>
       <w:pPr>
-        <w:pStyle w:val="TableofFigures"/>
+        <w:pStyle w:val="Spisilustracji"/>
         <w:tabs>
           <w:tab w:val="right" w:leader="dot" w:pos="8494"/>
         </w:tabs>
@@ -4337,7 +4337,7 @@
       <w:hyperlink w:anchor="_Toc516072363" w:history="1">
         <w:r>
           <w:rPr>
-            <w:rStyle w:val="Hyperlink"/>
+            <w:rStyle w:val="Hipercze"/>
             <w:noProof/>
           </w:rPr>
           <w:t>Figure 10 - Registration form screen</w:t>
@@ -4394,7 +4394,7 @@
     </w:p>
     <w:p>
       <w:pPr>
-        <w:pStyle w:val="TableofFigures"/>
+        <w:pStyle w:val="Spisilustracji"/>
         <w:tabs>
           <w:tab w:val="right" w:leader="dot" w:pos="8494"/>
         </w:tabs>
@@ -4406,7 +4406,7 @@
       <w:hyperlink w:anchor="_Toc516072364" w:history="1">
         <w:r>
           <w:rPr>
-            <w:rStyle w:val="Hyperlink"/>
+            <w:rStyle w:val="Hipercze"/>
             <w:noProof/>
           </w:rPr>
           <w:t>Figure 11 - Book a flight screen</w:t>
@@ -4463,7 +4463,7 @@
     </w:p>
     <w:p>
       <w:pPr>
-        <w:pStyle w:val="TableofFigures"/>
+        <w:pStyle w:val="Spisilustracji"/>
         <w:tabs>
           <w:tab w:val="right" w:leader="dot" w:pos="8494"/>
         </w:tabs>
@@ -4475,7 +4475,7 @@
       <w:hyperlink w:anchor="_Toc516072365" w:history="1">
         <w:r>
           <w:rPr>
-            <w:rStyle w:val="Hyperlink"/>
+            <w:rStyle w:val="Hipercze"/>
             <w:noProof/>
           </w:rPr>
           <w:t>Figure 12 - Enter the personal details screen</w:t>
@@ -4532,7 +4532,7 @@
     </w:p>
     <w:p>
       <w:pPr>
-        <w:pStyle w:val="TableofFigures"/>
+        <w:pStyle w:val="Spisilustracji"/>
         <w:tabs>
           <w:tab w:val="right" w:leader="dot" w:pos="8494"/>
         </w:tabs>
@@ -4544,7 +4544,7 @@
       <w:hyperlink w:anchor="_Toc516072366" w:history="1">
         <w:r>
           <w:rPr>
-            <w:rStyle w:val="Hyperlink"/>
+            <w:rStyle w:val="Hipercze"/>
             <w:noProof/>
           </w:rPr>
           <w:t>Figure 13 - Book a flight test case</w:t>
@@ -4601,7 +4601,7 @@
     </w:p>
     <w:p>
       <w:pPr>
-        <w:pStyle w:val="TOC1"/>
+        <w:pStyle w:val="Spistreci1"/>
         <w:tabs>
           <w:tab w:val="right" w:leader="dot" w:pos="8494"/>
         </w:tabs>
@@ -4681,7 +4681,7 @@
     </w:p>
     <w:p>
       <w:pPr>
-        <w:pStyle w:val="Heading1"/>
+        <w:pStyle w:val="Nagwek1"/>
         <w:numPr>
           <w:ilvl w:val="0"/>
           <w:numId w:val="0"/>
@@ -4975,7 +4975,7 @@
     </w:p>
     <w:p>
       <w:pPr>
-        <w:pStyle w:val="Heading1"/>
+        <w:pStyle w:val="Nagwek1"/>
         <w:numPr>
           <w:ilvl w:val="0"/>
           <w:numId w:val="0"/>
@@ -5007,7 +5007,7 @@
     </w:p>
     <w:p>
       <w:pPr>
-        <w:pStyle w:val="Heading1"/>
+        <w:pStyle w:val="Nagwek1"/>
         <w:numPr>
           <w:ilvl w:val="0"/>
           <w:numId w:val="0"/>
@@ -5480,7 +5480,7 @@
     </w:p>
     <w:p>
       <w:pPr>
-        <w:pStyle w:val="Heading1"/>
+        <w:pStyle w:val="Nagwek1"/>
         <w:jc w:val="both"/>
         <w:rPr>
           <w:lang w:val="en-US"/>
@@ -5500,7 +5500,7 @@
     </w:p>
     <w:p>
       <w:pPr>
-        <w:pStyle w:val="Heading1"/>
+        <w:pStyle w:val="Nagwek1"/>
         <w:jc w:val="both"/>
         <w:rPr>
           <w:lang w:val="en-US"/>
@@ -6058,7 +6058,7 @@
     </w:p>
     <w:p>
       <w:pPr>
-        <w:pStyle w:val="Heading1"/>
+        <w:pStyle w:val="Nagwek1"/>
         <w:jc w:val="both"/>
         <w:rPr>
           <w:lang w:val="en-US"/>
@@ -6107,7 +6107,7 @@
     </w:p>
     <w:p>
       <w:pPr>
-        <w:pStyle w:val="ListParagraph"/>
+        <w:pStyle w:val="Akapitzlist"/>
         <w:numPr>
           <w:ilvl w:val="0"/>
           <w:numId w:val="6"/>
@@ -6139,7 +6139,7 @@
     </w:p>
     <w:p>
       <w:pPr>
-        <w:pStyle w:val="ListParagraph"/>
+        <w:pStyle w:val="Akapitzlist"/>
         <w:numPr>
           <w:ilvl w:val="0"/>
           <w:numId w:val="6"/>
@@ -6159,7 +6159,7 @@
     </w:p>
     <w:p>
       <w:pPr>
-        <w:pStyle w:val="ListParagraph"/>
+        <w:pStyle w:val="Akapitzlist"/>
         <w:numPr>
           <w:ilvl w:val="0"/>
           <w:numId w:val="15"/>
@@ -6178,7 +6178,7 @@
     </w:p>
     <w:p>
       <w:pPr>
-        <w:pStyle w:val="ListParagraph"/>
+        <w:pStyle w:val="Akapitzlist"/>
         <w:numPr>
           <w:ilvl w:val="0"/>
           <w:numId w:val="15"/>
@@ -6197,7 +6197,7 @@
     </w:p>
     <w:p>
       <w:pPr>
-        <w:pStyle w:val="ListParagraph"/>
+        <w:pStyle w:val="Akapitzlist"/>
         <w:numPr>
           <w:ilvl w:val="0"/>
           <w:numId w:val="6"/>
@@ -6217,7 +6217,7 @@
     </w:p>
     <w:p>
       <w:pPr>
-        <w:pStyle w:val="ListParagraph"/>
+        <w:pStyle w:val="Akapitzlist"/>
         <w:numPr>
           <w:ilvl w:val="0"/>
           <w:numId w:val="16"/>
@@ -6236,7 +6236,7 @@
     </w:p>
     <w:p>
       <w:pPr>
-        <w:pStyle w:val="ListParagraph"/>
+        <w:pStyle w:val="Akapitzlist"/>
         <w:numPr>
           <w:ilvl w:val="0"/>
           <w:numId w:val="16"/>
@@ -6255,7 +6255,7 @@
     </w:p>
     <w:p>
       <w:pPr>
-        <w:pStyle w:val="ListParagraph"/>
+        <w:pStyle w:val="Akapitzlist"/>
         <w:numPr>
           <w:ilvl w:val="0"/>
           <w:numId w:val="16"/>
@@ -6274,7 +6274,7 @@
     </w:p>
     <w:p>
       <w:pPr>
-        <w:pStyle w:val="ListParagraph"/>
+        <w:pStyle w:val="Akapitzlist"/>
         <w:ind w:left="2024" w:hanging="1484"/>
         <w:jc w:val="both"/>
         <w:rPr>
@@ -6607,8 +6607,6 @@
         </w:rPr>
         <w:t xml:space="preserve"> wide range of content, therefore the project group has not used everything that could be learnt from them</w:t>
       </w:r>
-      <w:bookmarkStart w:id="10" w:name="_GoBack"/>
-      <w:bookmarkEnd w:id="10"/>
       <w:r>
         <w:rPr>
           <w:lang w:val="en-US"/>
@@ -6702,14 +6700,14 @@
     </w:p>
     <w:p>
       <w:pPr>
-        <w:pStyle w:val="Heading1"/>
-        <w:jc w:val="both"/>
-        <w:rPr>
-          <w:lang w:val="en-US"/>
-        </w:rPr>
-      </w:pPr>
-      <w:bookmarkStart w:id="11" w:name="_Toc515579853"/>
-      <w:bookmarkStart w:id="12" w:name="_Toc516008728"/>
+        <w:pStyle w:val="Nagwek1"/>
+        <w:jc w:val="both"/>
+        <w:rPr>
+          <w:lang w:val="en-US"/>
+        </w:rPr>
+      </w:pPr>
+      <w:bookmarkStart w:id="10" w:name="_Toc515579853"/>
+      <w:bookmarkStart w:id="11" w:name="_Toc516008728"/>
       <w:r>
         <w:rPr>
           <w:lang w:val="en-US"/>
@@ -6717,8 +6715,8 @@
         <w:lastRenderedPageBreak/>
         <w:t>Methods</w:t>
       </w:r>
+      <w:bookmarkEnd w:id="10"/>
       <w:bookmarkEnd w:id="11"/>
-      <w:bookmarkEnd w:id="12"/>
     </w:p>
     <w:p>
       <w:pPr>
@@ -6869,7 +6867,7 @@
     </w:p>
     <w:p>
       <w:pPr>
-        <w:pStyle w:val="ListParagraph"/>
+        <w:pStyle w:val="Akapitzlist"/>
         <w:numPr>
           <w:ilvl w:val="0"/>
           <w:numId w:val="7"/>
@@ -6888,7 +6886,7 @@
     </w:p>
     <w:p>
       <w:pPr>
-        <w:pStyle w:val="ListParagraph"/>
+        <w:pStyle w:val="Akapitzlist"/>
         <w:numPr>
           <w:ilvl w:val="0"/>
           <w:numId w:val="7"/>
@@ -6907,7 +6905,7 @@
     </w:p>
     <w:p>
       <w:pPr>
-        <w:pStyle w:val="ListParagraph"/>
+        <w:pStyle w:val="Akapitzlist"/>
         <w:numPr>
           <w:ilvl w:val="0"/>
           <w:numId w:val="7"/>
@@ -6926,7 +6924,7 @@
     </w:p>
     <w:p>
       <w:pPr>
-        <w:pStyle w:val="ListParagraph"/>
+        <w:pStyle w:val="Akapitzlist"/>
         <w:numPr>
           <w:ilvl w:val="0"/>
           <w:numId w:val="7"/>
@@ -7334,14 +7332,14 @@
     </w:p>
     <w:p>
       <w:pPr>
-        <w:pStyle w:val="Heading2"/>
-        <w:jc w:val="both"/>
-        <w:rPr>
-          <w:lang w:val="en-US"/>
-        </w:rPr>
-      </w:pPr>
-      <w:bookmarkStart w:id="13" w:name="_Toc515579854"/>
-      <w:bookmarkStart w:id="14" w:name="_Toc516008729"/>
+        <w:pStyle w:val="Nagwek2"/>
+        <w:jc w:val="both"/>
+        <w:rPr>
+          <w:lang w:val="en-US"/>
+        </w:rPr>
+      </w:pPr>
+      <w:bookmarkStart w:id="12" w:name="_Toc515579854"/>
+      <w:bookmarkStart w:id="13" w:name="_Toc516008729"/>
       <w:r>
         <w:rPr>
           <w:lang w:val="en-US"/>
@@ -7349,31 +7347,31 @@
         <w:lastRenderedPageBreak/>
         <w:t>Analysis</w:t>
       </w:r>
+      <w:bookmarkEnd w:id="12"/>
       <w:bookmarkEnd w:id="13"/>
+    </w:p>
+    <w:p>
+      <w:pPr>
+        <w:pStyle w:val="Nagwek3"/>
+        <w:jc w:val="both"/>
+        <w:rPr>
+          <w:lang w:val="en-US"/>
+        </w:rPr>
+      </w:pPr>
+      <w:bookmarkStart w:id="14" w:name="_Toc515579855"/>
+      <w:bookmarkStart w:id="15" w:name="_Toc516008730"/>
+      <w:r>
+        <w:rPr>
+          <w:lang w:val="en-US"/>
+        </w:rPr>
+        <w:t>Requirements</w:t>
+      </w:r>
       <w:bookmarkEnd w:id="14"/>
-    </w:p>
-    <w:p>
-      <w:pPr>
-        <w:pStyle w:val="Heading3"/>
-        <w:jc w:val="both"/>
-        <w:rPr>
-          <w:lang w:val="en-US"/>
-        </w:rPr>
-      </w:pPr>
-      <w:bookmarkStart w:id="15" w:name="_Toc515579855"/>
-      <w:bookmarkStart w:id="16" w:name="_Toc516008730"/>
-      <w:r>
-        <w:rPr>
-          <w:lang w:val="en-US"/>
-        </w:rPr>
-        <w:t>Requirements</w:t>
-      </w:r>
       <w:bookmarkEnd w:id="15"/>
-      <w:bookmarkEnd w:id="16"/>
-    </w:p>
-    <w:p>
-      <w:pPr>
-        <w:pStyle w:val="Heading4"/>
+    </w:p>
+    <w:p>
+      <w:pPr>
+        <w:pStyle w:val="Nagwek4"/>
         <w:jc w:val="both"/>
         <w:rPr>
           <w:lang w:val="en-US"/>
@@ -7396,7 +7394,7 @@
     </w:p>
     <w:p>
       <w:pPr>
-        <w:pStyle w:val="ListParagraph"/>
+        <w:pStyle w:val="Akapitzlist"/>
         <w:numPr>
           <w:ilvl w:val="0"/>
           <w:numId w:val="4"/>
@@ -7430,7 +7428,7 @@
     </w:p>
     <w:p>
       <w:pPr>
-        <w:pStyle w:val="ListParagraph"/>
+        <w:pStyle w:val="Akapitzlist"/>
         <w:numPr>
           <w:ilvl w:val="0"/>
           <w:numId w:val="4"/>
@@ -7464,7 +7462,7 @@
     </w:p>
     <w:p>
       <w:pPr>
-        <w:pStyle w:val="ListParagraph"/>
+        <w:pStyle w:val="Akapitzlist"/>
         <w:numPr>
           <w:ilvl w:val="0"/>
           <w:numId w:val="4"/>
@@ -7498,7 +7496,7 @@
     </w:p>
     <w:p>
       <w:pPr>
-        <w:pStyle w:val="ListParagraph"/>
+        <w:pStyle w:val="Akapitzlist"/>
         <w:numPr>
           <w:ilvl w:val="0"/>
           <w:numId w:val="4"/>
@@ -7532,7 +7530,7 @@
     </w:p>
     <w:p>
       <w:pPr>
-        <w:pStyle w:val="ListParagraph"/>
+        <w:pStyle w:val="Akapitzlist"/>
         <w:numPr>
           <w:ilvl w:val="0"/>
           <w:numId w:val="4"/>
@@ -7566,7 +7564,7 @@
     </w:p>
     <w:p>
       <w:pPr>
-        <w:pStyle w:val="ListParagraph"/>
+        <w:pStyle w:val="Akapitzlist"/>
         <w:numPr>
           <w:ilvl w:val="0"/>
           <w:numId w:val="4"/>
@@ -7586,7 +7584,7 @@
     </w:p>
     <w:p>
       <w:pPr>
-        <w:pStyle w:val="ListParagraph"/>
+        <w:pStyle w:val="Akapitzlist"/>
         <w:numPr>
           <w:ilvl w:val="0"/>
           <w:numId w:val="4"/>
@@ -7606,7 +7604,7 @@
     </w:p>
     <w:p>
       <w:pPr>
-        <w:pStyle w:val="ListParagraph"/>
+        <w:pStyle w:val="Akapitzlist"/>
         <w:numPr>
           <w:ilvl w:val="0"/>
           <w:numId w:val="4"/>
@@ -7626,7 +7624,7 @@
     </w:p>
     <w:p>
       <w:pPr>
-        <w:pStyle w:val="ListParagraph"/>
+        <w:pStyle w:val="Akapitzlist"/>
         <w:numPr>
           <w:ilvl w:val="0"/>
           <w:numId w:val="4"/>
@@ -7660,7 +7658,7 @@
     </w:p>
     <w:p>
       <w:pPr>
-        <w:pStyle w:val="ListParagraph"/>
+        <w:pStyle w:val="Akapitzlist"/>
         <w:numPr>
           <w:ilvl w:val="0"/>
           <w:numId w:val="4"/>
@@ -7694,7 +7692,7 @@
     </w:p>
     <w:p>
       <w:pPr>
-        <w:pStyle w:val="ListParagraph"/>
+        <w:pStyle w:val="Akapitzlist"/>
         <w:numPr>
           <w:ilvl w:val="0"/>
           <w:numId w:val="4"/>
@@ -7728,7 +7726,7 @@
     </w:p>
     <w:p>
       <w:pPr>
-        <w:pStyle w:val="ListParagraph"/>
+        <w:pStyle w:val="Akapitzlist"/>
         <w:numPr>
           <w:ilvl w:val="0"/>
           <w:numId w:val="4"/>
@@ -7762,7 +7760,7 @@
     </w:p>
     <w:p>
       <w:pPr>
-        <w:pStyle w:val="ListParagraph"/>
+        <w:pStyle w:val="Akapitzlist"/>
         <w:numPr>
           <w:ilvl w:val="0"/>
           <w:numId w:val="4"/>
@@ -7783,7 +7781,7 @@
     </w:p>
     <w:p>
       <w:pPr>
-        <w:pStyle w:val="ListParagraph"/>
+        <w:pStyle w:val="Akapitzlist"/>
         <w:numPr>
           <w:ilvl w:val="0"/>
           <w:numId w:val="4"/>
@@ -7803,7 +7801,7 @@
     </w:p>
     <w:p>
       <w:pPr>
-        <w:pStyle w:val="ListParagraph"/>
+        <w:pStyle w:val="Akapitzlist"/>
         <w:numPr>
           <w:ilvl w:val="0"/>
           <w:numId w:val="4"/>
@@ -7823,7 +7821,7 @@
     </w:p>
     <w:p>
       <w:pPr>
-        <w:pStyle w:val="ListParagraph"/>
+        <w:pStyle w:val="Akapitzlist"/>
         <w:numPr>
           <w:ilvl w:val="0"/>
           <w:numId w:val="4"/>
@@ -7857,7 +7855,7 @@
     </w:p>
     <w:p>
       <w:pPr>
-        <w:pStyle w:val="ListParagraph"/>
+        <w:pStyle w:val="Akapitzlist"/>
         <w:numPr>
           <w:ilvl w:val="0"/>
           <w:numId w:val="4"/>
@@ -7877,7 +7875,7 @@
     </w:p>
     <w:p>
       <w:pPr>
-        <w:pStyle w:val="ListParagraph"/>
+        <w:pStyle w:val="Akapitzlist"/>
         <w:numPr>
           <w:ilvl w:val="0"/>
           <w:numId w:val="4"/>
@@ -7911,7 +7909,7 @@
     </w:p>
     <w:p>
       <w:pPr>
-        <w:pStyle w:val="ListParagraph"/>
+        <w:pStyle w:val="Akapitzlist"/>
         <w:numPr>
           <w:ilvl w:val="0"/>
           <w:numId w:val="4"/>
@@ -7945,7 +7943,7 @@
     </w:p>
     <w:p>
       <w:pPr>
-        <w:pStyle w:val="ListParagraph"/>
+        <w:pStyle w:val="Akapitzlist"/>
         <w:numPr>
           <w:ilvl w:val="0"/>
           <w:numId w:val="4"/>
@@ -7965,7 +7963,7 @@
     </w:p>
     <w:p>
       <w:pPr>
-        <w:pStyle w:val="ListParagraph"/>
+        <w:pStyle w:val="Akapitzlist"/>
         <w:numPr>
           <w:ilvl w:val="0"/>
           <w:numId w:val="4"/>
@@ -7999,7 +7997,7 @@
     </w:p>
     <w:p>
       <w:pPr>
-        <w:pStyle w:val="Heading4"/>
+        <w:pStyle w:val="Nagwek4"/>
         <w:jc w:val="both"/>
         <w:rPr>
           <w:lang w:val="en-US"/>
@@ -8022,7 +8020,7 @@
     </w:p>
     <w:p>
       <w:pPr>
-        <w:pStyle w:val="ListParagraph"/>
+        <w:pStyle w:val="Akapitzlist"/>
         <w:numPr>
           <w:ilvl w:val="0"/>
           <w:numId w:val="4"/>
@@ -8056,7 +8054,7 @@
     </w:p>
     <w:p>
       <w:pPr>
-        <w:pStyle w:val="ListParagraph"/>
+        <w:pStyle w:val="Akapitzlist"/>
         <w:numPr>
           <w:ilvl w:val="0"/>
           <w:numId w:val="4"/>
@@ -8090,7 +8088,7 @@
     </w:p>
     <w:p>
       <w:pPr>
-        <w:pStyle w:val="ListParagraph"/>
+        <w:pStyle w:val="Akapitzlist"/>
         <w:numPr>
           <w:ilvl w:val="0"/>
           <w:numId w:val="4"/>
@@ -8124,7 +8122,7 @@
     </w:p>
     <w:p>
       <w:pPr>
-        <w:pStyle w:val="ListParagraph"/>
+        <w:pStyle w:val="Akapitzlist"/>
         <w:numPr>
           <w:ilvl w:val="0"/>
           <w:numId w:val="4"/>
@@ -8158,7 +8156,7 @@
     </w:p>
     <w:p>
       <w:pPr>
-        <w:pStyle w:val="ListParagraph"/>
+        <w:pStyle w:val="Akapitzlist"/>
         <w:numPr>
           <w:ilvl w:val="0"/>
           <w:numId w:val="4"/>
@@ -8192,7 +8190,7 @@
     </w:p>
     <w:p>
       <w:pPr>
-        <w:pStyle w:val="ListParagraph"/>
+        <w:pStyle w:val="Akapitzlist"/>
         <w:numPr>
           <w:ilvl w:val="0"/>
           <w:numId w:val="4"/>
@@ -8231,14 +8229,14 @@
     </w:p>
     <w:p>
       <w:pPr>
-        <w:pStyle w:val="Heading3"/>
-        <w:jc w:val="both"/>
-        <w:rPr>
-          <w:lang w:val="en-US"/>
-        </w:rPr>
-      </w:pPr>
-      <w:bookmarkStart w:id="17" w:name="_Toc515579856"/>
-      <w:bookmarkStart w:id="18" w:name="_Toc516008731"/>
+        <w:pStyle w:val="Nagwek3"/>
+        <w:jc w:val="both"/>
+        <w:rPr>
+          <w:lang w:val="en-US"/>
+        </w:rPr>
+      </w:pPr>
+      <w:bookmarkStart w:id="16" w:name="_Toc515579856"/>
+      <w:bookmarkStart w:id="17" w:name="_Toc516008731"/>
       <w:r>
         <w:rPr>
           <w:noProof/>
@@ -8283,7 +8281,7 @@
                         <w:txbxContent>
                           <w:p>
                             <w:pPr>
-                              <w:pStyle w:val="Caption"/>
+                              <w:pStyle w:val="Legenda"/>
                               <w:rPr>
                                 <w:b/>
                                 <w:bCs/>
@@ -8294,7 +8292,7 @@
                                 <w:lang w:val="en-US"/>
                               </w:rPr>
                             </w:pPr>
-                            <w:bookmarkStart w:id="19" w:name="_Toc516072354"/>
+                            <w:bookmarkStart w:id="18" w:name="_Toc516072354"/>
                             <w:r>
                               <w:t xml:space="preserve">Figure </w:t>
                             </w:r>
@@ -8319,7 +8317,7 @@
                             <w:r>
                               <w:t xml:space="preserve"> - Use case diagram</w:t>
                             </w:r>
-                            <w:bookmarkEnd w:id="19"/>
+                            <w:bookmarkEnd w:id="18"/>
                           </w:p>
                         </w:txbxContent>
                       </wps:txbx>
@@ -8352,7 +8350,7 @@
                   <w:txbxContent>
                     <w:p>
                       <w:pPr>
-                        <w:pStyle w:val="Caption"/>
+                        <w:pStyle w:val="Legenda"/>
                         <w:rPr>
                           <w:b/>
                           <w:bCs/>
@@ -8363,7 +8361,7 @@
                           <w:lang w:val="en-US"/>
                         </w:rPr>
                       </w:pPr>
-                      <w:bookmarkStart w:id="20" w:name="_Toc516072354"/>
+                      <w:bookmarkStart w:id="19" w:name="_Toc516072354"/>
                       <w:r>
                         <w:t xml:space="preserve">Figure </w:t>
                       </w:r>
@@ -8388,7 +8386,7 @@
                       <w:r>
                         <w:t xml:space="preserve"> - Use case diagram</w:t>
                       </w:r>
-                      <w:bookmarkEnd w:id="20"/>
+                      <w:bookmarkEnd w:id="19"/>
                     </w:p>
                   </w:txbxContent>
                 </v:textbox>
@@ -8487,8 +8485,8 @@
         </w:rPr>
         <w:t>ase diagram</w:t>
       </w:r>
+      <w:bookmarkEnd w:id="16"/>
       <w:bookmarkEnd w:id="17"/>
-      <w:bookmarkEnd w:id="18"/>
     </w:p>
     <w:p>
       <w:pPr>
@@ -8535,7 +8533,7 @@
     </w:p>
     <w:p>
       <w:pPr>
-        <w:pStyle w:val="ListParagraph"/>
+        <w:pStyle w:val="Akapitzlist"/>
         <w:numPr>
           <w:ilvl w:val="0"/>
           <w:numId w:val="5"/>
@@ -8567,7 +8565,7 @@
     </w:p>
     <w:p>
       <w:pPr>
-        <w:pStyle w:val="ListParagraph"/>
+        <w:pStyle w:val="Akapitzlist"/>
         <w:numPr>
           <w:ilvl w:val="0"/>
           <w:numId w:val="5"/>
@@ -8593,7 +8591,7 @@
     </w:p>
     <w:p>
       <w:pPr>
-        <w:pStyle w:val="ListParagraph"/>
+        <w:pStyle w:val="Akapitzlist"/>
         <w:numPr>
           <w:ilvl w:val="0"/>
           <w:numId w:val="5"/>
@@ -8619,7 +8617,7 @@
     </w:p>
     <w:p>
       <w:pPr>
-        <w:pStyle w:val="ListParagraph"/>
+        <w:pStyle w:val="Akapitzlist"/>
         <w:numPr>
           <w:ilvl w:val="0"/>
           <w:numId w:val="5"/>
@@ -8645,7 +8643,7 @@
     </w:p>
     <w:p>
       <w:pPr>
-        <w:pStyle w:val="ListParagraph"/>
+        <w:pStyle w:val="Akapitzlist"/>
         <w:numPr>
           <w:ilvl w:val="0"/>
           <w:numId w:val="5"/>
@@ -8671,7 +8669,7 @@
     </w:p>
     <w:p>
       <w:pPr>
-        <w:pStyle w:val="ListParagraph"/>
+        <w:pStyle w:val="Akapitzlist"/>
         <w:numPr>
           <w:ilvl w:val="0"/>
           <w:numId w:val="5"/>
@@ -8697,7 +8695,7 @@
     </w:p>
     <w:p>
       <w:pPr>
-        <w:pStyle w:val="ListParagraph"/>
+        <w:pStyle w:val="Akapitzlist"/>
         <w:numPr>
           <w:ilvl w:val="0"/>
           <w:numId w:val="5"/>
@@ -8735,14 +8733,14 @@
     </w:p>
     <w:p>
       <w:pPr>
-        <w:pStyle w:val="Heading3"/>
-        <w:jc w:val="both"/>
-        <w:rPr>
-          <w:lang w:val="en-US"/>
-        </w:rPr>
-      </w:pPr>
-      <w:bookmarkStart w:id="21" w:name="_Toc515579857"/>
-      <w:bookmarkStart w:id="22" w:name="_Toc516008732"/>
+        <w:pStyle w:val="Nagwek3"/>
+        <w:jc w:val="both"/>
+        <w:rPr>
+          <w:lang w:val="en-US"/>
+        </w:rPr>
+      </w:pPr>
+      <w:bookmarkStart w:id="20" w:name="_Toc515579857"/>
+      <w:bookmarkStart w:id="21" w:name="_Toc516008732"/>
       <w:r>
         <w:rPr>
           <w:lang w:val="en-US"/>
@@ -8750,12 +8748,12 @@
         <w:lastRenderedPageBreak/>
         <w:t>Use case description</w:t>
       </w:r>
+      <w:bookmarkEnd w:id="20"/>
       <w:bookmarkEnd w:id="21"/>
-      <w:bookmarkEnd w:id="22"/>
     </w:p>
     <w:tbl>
       <w:tblPr>
-        <w:tblStyle w:val="TableGrid"/>
+        <w:tblStyle w:val="Tabela-Siatka"/>
         <w:tblW w:w="0" w:type="auto"/>
         <w:tblLook w:val="04A0" w:firstRow="1" w:lastRow="0" w:firstColumn="1" w:lastColumn="0" w:noHBand="0" w:noVBand="1"/>
       </w:tblPr>
@@ -9272,10 +9270,10 @@
     </w:tbl>
     <w:p>
       <w:pPr>
-        <w:pStyle w:val="Caption"/>
-        <w:jc w:val="both"/>
-      </w:pPr>
-      <w:bookmarkStart w:id="23" w:name="_Toc516072355"/>
+        <w:pStyle w:val="Legenda"/>
+        <w:jc w:val="both"/>
+      </w:pPr>
+      <w:bookmarkStart w:id="22" w:name="_Toc516072355"/>
       <w:r>
         <w:t xml:space="preserve">Figure </w:t>
       </w:r>
@@ -9300,42 +9298,42 @@
       <w:r>
         <w:t xml:space="preserve"> - Book a flight use case description</w:t>
       </w:r>
-      <w:bookmarkEnd w:id="23"/>
-    </w:p>
-    <w:p>
-      <w:pPr>
-        <w:jc w:val="both"/>
-        <w:rPr>
-          <w:lang w:val="en-US"/>
-        </w:rPr>
-      </w:pPr>
-    </w:p>
-    <w:p>
-      <w:pPr>
-        <w:jc w:val="both"/>
-        <w:rPr>
-          <w:lang w:val="en-US"/>
-        </w:rPr>
-      </w:pPr>
-    </w:p>
-    <w:p>
-      <w:pPr>
-        <w:jc w:val="both"/>
-        <w:rPr>
-          <w:lang w:val="en-US"/>
-        </w:rPr>
-      </w:pPr>
-    </w:p>
-    <w:p>
-      <w:pPr>
-        <w:pStyle w:val="Heading3"/>
-        <w:jc w:val="both"/>
-        <w:rPr>
-          <w:lang w:val="en-US"/>
-        </w:rPr>
-      </w:pPr>
-      <w:bookmarkStart w:id="24" w:name="_Toc515579858"/>
-      <w:bookmarkStart w:id="25" w:name="_Toc516008733"/>
+      <w:bookmarkEnd w:id="22"/>
+    </w:p>
+    <w:p>
+      <w:pPr>
+        <w:jc w:val="both"/>
+        <w:rPr>
+          <w:lang w:val="en-US"/>
+        </w:rPr>
+      </w:pPr>
+    </w:p>
+    <w:p>
+      <w:pPr>
+        <w:jc w:val="both"/>
+        <w:rPr>
+          <w:lang w:val="en-US"/>
+        </w:rPr>
+      </w:pPr>
+    </w:p>
+    <w:p>
+      <w:pPr>
+        <w:jc w:val="both"/>
+        <w:rPr>
+          <w:lang w:val="en-US"/>
+        </w:rPr>
+      </w:pPr>
+    </w:p>
+    <w:p>
+      <w:pPr>
+        <w:pStyle w:val="Nagwek3"/>
+        <w:jc w:val="both"/>
+        <w:rPr>
+          <w:lang w:val="en-US"/>
+        </w:rPr>
+      </w:pPr>
+      <w:bookmarkStart w:id="23" w:name="_Toc515579858"/>
+      <w:bookmarkStart w:id="24" w:name="_Toc516008733"/>
       <w:r>
         <w:rPr>
           <w:noProof/>
@@ -9448,7 +9446,7 @@
                         <w:txbxContent>
                           <w:p>
                             <w:pPr>
-                              <w:pStyle w:val="Caption"/>
+                              <w:pStyle w:val="Legenda"/>
                               <w:rPr>
                                 <w:b/>
                                 <w:bCs/>
@@ -9459,7 +9457,7 @@
                                 <w:lang w:val="en-US"/>
                               </w:rPr>
                             </w:pPr>
-                            <w:bookmarkStart w:id="26" w:name="_Toc516072356"/>
+                            <w:bookmarkStart w:id="25" w:name="_Toc516072356"/>
                             <w:r>
                               <w:t xml:space="preserve">Figure </w:t>
                             </w:r>
@@ -9484,7 +9482,7 @@
                             <w:r>
                               <w:t xml:space="preserve"> - Booking a flight activity diagram</w:t>
                             </w:r>
-                            <w:bookmarkEnd w:id="26"/>
+                            <w:bookmarkEnd w:id="25"/>
                           </w:p>
                         </w:txbxContent>
                       </wps:txbx>
@@ -9507,7 +9505,7 @@
                   <w:txbxContent>
                     <w:p>
                       <w:pPr>
-                        <w:pStyle w:val="Caption"/>
+                        <w:pStyle w:val="Legenda"/>
                         <w:rPr>
                           <w:b/>
                           <w:bCs/>
@@ -9518,7 +9516,7 @@
                           <w:lang w:val="en-US"/>
                         </w:rPr>
                       </w:pPr>
-                      <w:bookmarkStart w:id="27" w:name="_Toc516072356"/>
+                      <w:bookmarkStart w:id="26" w:name="_Toc516072356"/>
                       <w:r>
                         <w:t xml:space="preserve">Figure </w:t>
                       </w:r>
@@ -9543,7 +9541,7 @@
                       <w:r>
                         <w:t xml:space="preserve"> - Booking a flight activity diagram</w:t>
                       </w:r>
-                      <w:bookmarkEnd w:id="27"/>
+                      <w:bookmarkEnd w:id="26"/>
                     </w:p>
                   </w:txbxContent>
                 </v:textbox>
@@ -9559,8 +9557,8 @@
         </w:rPr>
         <w:t>Activity diagram</w:t>
       </w:r>
+      <w:bookmarkEnd w:id="23"/>
       <w:bookmarkEnd w:id="24"/>
-      <w:bookmarkEnd w:id="25"/>
     </w:p>
     <w:p>
       <w:pPr>
@@ -9592,7 +9590,7 @@
     </w:p>
     <w:p>
       <w:pPr>
-        <w:pStyle w:val="ListParagraph"/>
+        <w:pStyle w:val="Akapitzlist"/>
         <w:numPr>
           <w:ilvl w:val="0"/>
           <w:numId w:val="11"/>
@@ -9623,7 +9621,7 @@
     </w:p>
     <w:p>
       <w:pPr>
-        <w:pStyle w:val="ListParagraph"/>
+        <w:pStyle w:val="Akapitzlist"/>
         <w:numPr>
           <w:ilvl w:val="0"/>
           <w:numId w:val="11"/>
@@ -9642,7 +9640,7 @@
     </w:p>
     <w:p>
       <w:pPr>
-        <w:pStyle w:val="ListParagraph"/>
+        <w:pStyle w:val="Akapitzlist"/>
         <w:numPr>
           <w:ilvl w:val="1"/>
           <w:numId w:val="11"/>
@@ -9691,7 +9689,7 @@
     </w:p>
     <w:p>
       <w:pPr>
-        <w:pStyle w:val="ListParagraph"/>
+        <w:pStyle w:val="Akapitzlist"/>
         <w:numPr>
           <w:ilvl w:val="1"/>
           <w:numId w:val="11"/>
@@ -9710,7 +9708,7 @@
     </w:p>
     <w:p>
       <w:pPr>
-        <w:pStyle w:val="ListParagraph"/>
+        <w:pStyle w:val="Akapitzlist"/>
         <w:numPr>
           <w:ilvl w:val="0"/>
           <w:numId w:val="11"/>
@@ -9729,7 +9727,7 @@
     </w:p>
     <w:p>
       <w:pPr>
-        <w:pStyle w:val="ListParagraph"/>
+        <w:pStyle w:val="Akapitzlist"/>
         <w:numPr>
           <w:ilvl w:val="1"/>
           <w:numId w:val="11"/>
@@ -9748,7 +9746,7 @@
     </w:p>
     <w:p>
       <w:pPr>
-        <w:pStyle w:val="ListParagraph"/>
+        <w:pStyle w:val="Akapitzlist"/>
         <w:numPr>
           <w:ilvl w:val="1"/>
           <w:numId w:val="11"/>
@@ -9767,163 +9765,260 @@
     </w:p>
     <w:p>
       <w:pPr>
-        <w:pStyle w:val="Heading3"/>
-        <w:jc w:val="both"/>
-        <w:rPr>
-          <w:lang w:val="en-US"/>
-        </w:rPr>
-      </w:pPr>
-      <w:bookmarkStart w:id="28" w:name="_Toc515579859"/>
-      <w:bookmarkStart w:id="29" w:name="_Toc516008734"/>
+        <w:pStyle w:val="Nagwek3"/>
+        <w:jc w:val="both"/>
+        <w:rPr>
+          <w:lang w:val="en-US"/>
+        </w:rPr>
+      </w:pPr>
+      <w:bookmarkStart w:id="27" w:name="_Toc515579859"/>
+      <w:bookmarkStart w:id="28" w:name="_Toc516008734"/>
       <w:r>
         <w:rPr>
           <w:lang w:val="en-US"/>
         </w:rPr>
         <w:t>Analysis class diagram</w:t>
       </w:r>
+      <w:bookmarkEnd w:id="27"/>
       <w:bookmarkEnd w:id="28"/>
+    </w:p>
+    <w:p>
+      <w:pPr>
+        <w:ind w:left="567"/>
+        <w:jc w:val="both"/>
+        <w:rPr>
+          <w:lang w:val="en-US"/>
+        </w:rPr>
+      </w:pPr>
+    </w:p>
+    <w:p>
+      <w:pPr>
+        <w:ind w:firstLine="567"/>
+        <w:jc w:val="both"/>
+        <w:rPr>
+          <w:lang w:val="en-US"/>
+        </w:rPr>
+      </w:pPr>
+      <w:r>
+        <w:rPr>
+          <w:lang w:val="en-US"/>
+        </w:rPr>
+        <w:t xml:space="preserve">The analysis class diagram represents the part of the program that handles all the operations between the most essential </w:t>
+      </w:r>
+      <w:r>
+        <w:rPr>
+          <w:lang w:val="en-US"/>
+        </w:rPr>
+        <w:t>classes</w:t>
+      </w:r>
+      <w:r>
+        <w:rPr>
+          <w:lang w:val="en-US"/>
+        </w:rPr>
+        <w:t xml:space="preserve"> and provides an easy way to understand basically all the functionalities. </w:t>
+      </w:r>
+      <w:proofErr w:type="gramStart"/>
+      <w:r>
+        <w:rPr>
+          <w:lang w:val="en-US"/>
+        </w:rPr>
+        <w:t>Due to the fact that</w:t>
+      </w:r>
+      <w:proofErr w:type="gramEnd"/>
+      <w:r>
+        <w:rPr>
+          <w:lang w:val="en-US"/>
+        </w:rPr>
+        <w:t xml:space="preserve"> the project group has used MVC pattern in order to implement the system, in this case the analysis class diagram represents the model part of the system.</w:t>
+      </w:r>
+      <w:r>
+        <w:rPr>
+          <w:lang w:val="en-US"/>
+        </w:rPr>
+        <w:t xml:space="preserve"> </w:t>
+      </w:r>
+    </w:p>
+    <w:p>
+      <w:pPr>
+        <w:ind w:firstLine="567"/>
+        <w:jc w:val="both"/>
+        <w:rPr>
+          <w:lang w:val="en-US"/>
+        </w:rPr>
+      </w:pPr>
+    </w:p>
+    <w:p>
+      <w:pPr>
+        <w:ind w:firstLine="567"/>
+        <w:jc w:val="both"/>
+        <w:rPr>
+          <w:lang w:val="en-US"/>
+        </w:rPr>
+      </w:pPr>
+      <w:r>
+        <w:rPr>
+          <w:lang w:val="en-US"/>
+        </w:rPr>
+        <w:t xml:space="preserve">All the content in the model is managed by the </w:t>
+      </w:r>
+      <w:proofErr w:type="spellStart"/>
+      <w:r>
+        <w:rPr>
+          <w:lang w:val="en-US"/>
+        </w:rPr>
+        <w:t>FlyHighModelManager</w:t>
+      </w:r>
+      <w:proofErr w:type="spellEnd"/>
+      <w:r>
+        <w:rPr>
+          <w:lang w:val="en-US"/>
+        </w:rPr>
+        <w:t xml:space="preserve">. The program can access all the lists </w:t>
+      </w:r>
+      <w:proofErr w:type="gramStart"/>
+      <w:r>
+        <w:rPr>
+          <w:lang w:val="en-US"/>
+        </w:rPr>
+        <w:t>in order to</w:t>
+      </w:r>
+      <w:proofErr w:type="gramEnd"/>
+      <w:r>
+        <w:rPr>
+          <w:lang w:val="en-US"/>
+        </w:rPr>
+        <w:t xml:space="preserve"> add, search for, edit or delete an element. The only list that is not accessible directly from the Model Manager is </w:t>
+      </w:r>
+      <w:proofErr w:type="spellStart"/>
+      <w:r>
+        <w:rPr>
+          <w:lang w:val="en-US"/>
+        </w:rPr>
+        <w:t>PassengerList</w:t>
+      </w:r>
+      <w:proofErr w:type="spellEnd"/>
+      <w:r>
+        <w:rPr>
+          <w:lang w:val="en-US"/>
+        </w:rPr>
+        <w:t xml:space="preserve"> class, which is created each time for specific flight.</w:t>
+      </w:r>
+    </w:p>
+    <w:p>
+      <w:pPr>
+        <w:ind w:firstLine="567"/>
+        <w:jc w:val="both"/>
+        <w:rPr>
+          <w:lang w:val="en-US"/>
+        </w:rPr>
+      </w:pPr>
+      <w:r>
+        <w:rPr>
+          <w:lang w:val="en-US"/>
+        </w:rPr>
+        <w:t>The most important class that connects all the others is Flight. It stores instances of airport, airplane, crew and passenger list.</w:t>
+      </w:r>
+    </w:p>
+    <w:p>
+      <w:pPr>
+        <w:keepNext/>
+        <w:ind w:firstLine="567"/>
+        <w:jc w:val="both"/>
+      </w:pPr>
+      <w:r>
+        <w:rPr>
+          <w:noProof/>
+          <w:lang w:val="en-US"/>
+        </w:rPr>
+        <w:lastRenderedPageBreak/>
+        <w:drawing>
+          <wp:inline distT="0" distB="0" distL="0" distR="0" wp14:anchorId="6E590C9F" wp14:editId="4250A878">
+            <wp:extent cx="5400040" cy="2285076"/>
+            <wp:effectExtent l="0" t="0" r="0" b="1270"/>
+            <wp:docPr id="7" name="Obraz 7" descr="C:\Users\Michal\Desktop\SEP\SEP\Documentation\Project Report\Appendices and figures\AnalysisClassDiagram.png"/>
+            <wp:cNvGraphicFramePr>
+              <a:graphicFrameLocks xmlns:a="http://schemas.openxmlformats.org/drawingml/2006/main" noChangeAspect="1"/>
+            </wp:cNvGraphicFramePr>
+            <a:graphic xmlns:a="http://schemas.openxmlformats.org/drawingml/2006/main">
+              <a:graphicData uri="http://schemas.openxmlformats.org/drawingml/2006/picture">
+                <pic:pic xmlns:pic="http://schemas.openxmlformats.org/drawingml/2006/picture">
+                  <pic:nvPicPr>
+                    <pic:cNvPr id="0" name="Picture 2" descr="C:\Users\Michal\Desktop\SEP\SEP\Documentation\Project Report\Appendices and figures\AnalysisClassDiagram.png"/>
+                    <pic:cNvPicPr>
+                      <a:picLocks noChangeAspect="1" noChangeArrowheads="1"/>
+                    </pic:cNvPicPr>
+                  </pic:nvPicPr>
+                  <pic:blipFill>
+                    <a:blip r:embed="rId28" cstate="print">
+                      <a:extLst>
+                        <a:ext uri="{28A0092B-C50C-407E-A947-70E740481C1C}">
+                          <a14:useLocalDpi xmlns:a14="http://schemas.microsoft.com/office/drawing/2010/main" val="0"/>
+                        </a:ext>
+                      </a:extLst>
+                    </a:blip>
+                    <a:srcRect/>
+                    <a:stretch>
+                      <a:fillRect/>
+                    </a:stretch>
+                  </pic:blipFill>
+                  <pic:spPr bwMode="auto">
+                    <a:xfrm>
+                      <a:off x="0" y="0"/>
+                      <a:ext cx="5400040" cy="2285076"/>
+                    </a:xfrm>
+                    <a:prstGeom prst="rect">
+                      <a:avLst/>
+                    </a:prstGeom>
+                    <a:noFill/>
+                    <a:ln>
+                      <a:noFill/>
+                    </a:ln>
+                  </pic:spPr>
+                </pic:pic>
+              </a:graphicData>
+            </a:graphic>
+          </wp:inline>
+        </w:drawing>
+      </w:r>
+    </w:p>
+    <w:p>
+      <w:pPr>
+        <w:pStyle w:val="Legenda"/>
+        <w:jc w:val="both"/>
+        <w:rPr>
+          <w:lang w:val="en-US"/>
+        </w:rPr>
+      </w:pPr>
+      <w:r>
+        <w:t xml:space="preserve">Figure </w:t>
+      </w:r>
+      <w:r>
+        <w:fldChar w:fldCharType="begin"/>
+      </w:r>
+      <w:r>
+        <w:instrText xml:space="preserve"> SEQ Figure \* ARABIC </w:instrText>
+      </w:r>
+      <w:r>
+        <w:fldChar w:fldCharType="separate"/>
+      </w:r>
+      <w:r>
+        <w:rPr>
+          <w:noProof/>
+        </w:rPr>
+        <w:t>4</w:t>
+      </w:r>
+      <w:r>
+        <w:fldChar w:fldCharType="end"/>
+      </w:r>
+      <w:r>
+        <w:t xml:space="preserve"> - Analysis class diagram</w:t>
+      </w:r>
+      <w:bookmarkStart w:id="29" w:name="_GoBack"/>
       <w:bookmarkEnd w:id="29"/>
     </w:p>
     <w:p>
       <w:pPr>
-        <w:ind w:left="567"/>
-        <w:jc w:val="both"/>
-        <w:rPr>
-          <w:lang w:val="en-US"/>
-        </w:rPr>
-      </w:pPr>
-    </w:p>
-    <w:p>
-      <w:pPr>
-        <w:ind w:firstLine="567"/>
-        <w:jc w:val="both"/>
-        <w:rPr>
-          <w:lang w:val="en-US"/>
-        </w:rPr>
-      </w:pPr>
-      <w:r>
-        <w:rPr>
-          <w:lang w:val="en-US"/>
-        </w:rPr>
-        <w:t xml:space="preserve">The analysis class diagram represents the part of the program that handles all the operations between the most essential </w:t>
-      </w:r>
-      <w:r>
-        <w:rPr>
-          <w:lang w:val="en-US"/>
-        </w:rPr>
-        <w:t>classes</w:t>
-      </w:r>
-      <w:r>
-        <w:rPr>
-          <w:lang w:val="en-US"/>
-        </w:rPr>
-        <w:t xml:space="preserve"> and provides an easy way to understand basically all the functionalities. </w:t>
-      </w:r>
-      <w:proofErr w:type="gramStart"/>
-      <w:r>
-        <w:rPr>
-          <w:lang w:val="en-US"/>
-        </w:rPr>
-        <w:t>Due to the fact that</w:t>
-      </w:r>
-      <w:proofErr w:type="gramEnd"/>
-      <w:r>
-        <w:rPr>
-          <w:lang w:val="en-US"/>
-        </w:rPr>
-        <w:t xml:space="preserve"> the project group has used MVC pattern in order to implement the system, in this case the analysis class diagram represents the model part of the system.</w:t>
-      </w:r>
-      <w:r>
-        <w:rPr>
-          <w:lang w:val="en-US"/>
-        </w:rPr>
-        <w:t xml:space="preserve"> </w:t>
-      </w:r>
-    </w:p>
-    <w:p>
-      <w:pPr>
-        <w:ind w:firstLine="567"/>
-        <w:jc w:val="both"/>
-        <w:rPr>
-          <w:lang w:val="en-US"/>
-        </w:rPr>
-      </w:pPr>
-    </w:p>
-    <w:p>
-      <w:pPr>
-        <w:ind w:firstLine="567"/>
-        <w:jc w:val="both"/>
-        <w:rPr>
-          <w:lang w:val="en-US"/>
-        </w:rPr>
-      </w:pPr>
-      <w:r>
-        <w:rPr>
-          <w:lang w:val="en-US"/>
-        </w:rPr>
-        <w:t xml:space="preserve">All the content in the model is managed by the </w:t>
-      </w:r>
-      <w:proofErr w:type="spellStart"/>
-      <w:r>
-        <w:rPr>
-          <w:lang w:val="en-US"/>
-        </w:rPr>
-        <w:t>FlyHighModelManager</w:t>
-      </w:r>
-      <w:proofErr w:type="spellEnd"/>
-      <w:r>
-        <w:rPr>
-          <w:lang w:val="en-US"/>
-        </w:rPr>
-        <w:t xml:space="preserve">. The program can access all the lists </w:t>
-      </w:r>
-      <w:proofErr w:type="gramStart"/>
-      <w:r>
-        <w:rPr>
-          <w:lang w:val="en-US"/>
-        </w:rPr>
-        <w:t>in order to</w:t>
-      </w:r>
-      <w:proofErr w:type="gramEnd"/>
-      <w:r>
-        <w:rPr>
-          <w:lang w:val="en-US"/>
-        </w:rPr>
-        <w:t xml:space="preserve"> add, search for, edit or delete an element. The only list that is not accessible directly from the Model Manager is </w:t>
-      </w:r>
-      <w:proofErr w:type="spellStart"/>
-      <w:r>
-        <w:rPr>
-          <w:lang w:val="en-US"/>
-        </w:rPr>
-        <w:t>PassengerList</w:t>
-      </w:r>
-      <w:proofErr w:type="spellEnd"/>
-      <w:r>
-        <w:rPr>
-          <w:lang w:val="en-US"/>
-        </w:rPr>
-        <w:t xml:space="preserve"> class, which is created each time for specific flight.</w:t>
-      </w:r>
-    </w:p>
-    <w:p>
-      <w:pPr>
-        <w:ind w:firstLine="567"/>
-        <w:jc w:val="both"/>
-        <w:rPr>
-          <w:lang w:val="en-US"/>
-        </w:rPr>
-      </w:pPr>
-      <w:r>
-        <w:rPr>
-          <w:lang w:val="en-US"/>
-        </w:rPr>
-        <w:t>The most important class that connects all the others is Flight. It stores instances of airport, airplane, crew and passenger list.</w:t>
-      </w:r>
-    </w:p>
-    <w:p>
-      <w:pPr>
-        <w:pStyle w:val="Heading2"/>
+        <w:pStyle w:val="Nagwek2"/>
         <w:jc w:val="both"/>
         <w:rPr>
           <w:lang w:val="en-US"/>
@@ -9935,7 +10030,6 @@
         <w:rPr>
           <w:lang w:val="en-US"/>
         </w:rPr>
-        <w:lastRenderedPageBreak/>
         <w:t>Design</w:t>
       </w:r>
       <w:bookmarkEnd w:id="30"/>
@@ -9943,7 +10037,7 @@
     </w:p>
     <w:p>
       <w:pPr>
-        <w:pStyle w:val="Heading3"/>
+        <w:pStyle w:val="Nagwek3"/>
         <w:jc w:val="both"/>
         <w:rPr>
           <w:lang w:val="en-US"/>
@@ -9962,7 +10056,7 @@
     </w:p>
     <w:p>
       <w:pPr>
-        <w:pStyle w:val="Heading3"/>
+        <w:pStyle w:val="Nagwek3"/>
         <w:jc w:val="both"/>
       </w:pPr>
       <w:bookmarkStart w:id="34" w:name="_Toc516008737"/>
@@ -10032,6 +10126,7 @@
         <w:rPr>
           <w:noProof/>
         </w:rPr>
+        <w:lastRenderedPageBreak/>
         <mc:AlternateContent>
           <mc:Choice Requires="wps">
             <w:drawing>
@@ -10078,7 +10173,7 @@
                         <w:txbxContent>
                           <w:p>
                             <w:pPr>
-                              <w:pStyle w:val="Caption"/>
+                              <w:pStyle w:val="Legenda"/>
                               <w:jc w:val="right"/>
                               <w:rPr>
                                 <w:noProof/>
@@ -10102,7 +10197,7 @@
                               <w:rPr>
                                 <w:noProof/>
                               </w:rPr>
-                              <w:t>4</w:t>
+                              <w:t>5</w:t>
                             </w:r>
                             <w:r>
                               <w:fldChar w:fldCharType="end"/>
@@ -10133,7 +10228,7 @@
                   <w:txbxContent>
                     <w:p>
                       <w:pPr>
-                        <w:pStyle w:val="Caption"/>
+                        <w:pStyle w:val="Legenda"/>
                         <w:jc w:val="right"/>
                         <w:rPr>
                           <w:noProof/>
@@ -10157,7 +10252,7 @@
                         <w:rPr>
                           <w:noProof/>
                         </w:rPr>
-                        <w:t>4</w:t>
+                        <w:t>5</w:t>
                       </w:r>
                       <w:r>
                         <w:fldChar w:fldCharType="end"/>
@@ -10213,7 +10308,7 @@
                     </pic:cNvPicPr>
                   </pic:nvPicPr>
                   <pic:blipFill>
-                    <a:blip r:embed="rId28">
+                    <a:blip r:embed="rId29">
                       <a:extLst>
                         <a:ext uri="{28A0092B-C50C-407E-A947-70E740481C1C}">
                           <a14:useLocalDpi xmlns:a14="http://schemas.microsoft.com/office/drawing/2010/main" val="0"/>
@@ -10247,7 +10342,7 @@
     </w:p>
     <w:p>
       <w:pPr>
-        <w:pStyle w:val="Heading3"/>
+        <w:pStyle w:val="Nagwek3"/>
         <w:numPr>
           <w:ilvl w:val="0"/>
           <w:numId w:val="0"/>
@@ -10269,7 +10364,7 @@
     </w:p>
     <w:p>
       <w:pPr>
-        <w:pStyle w:val="Heading3"/>
+        <w:pStyle w:val="Nagwek3"/>
         <w:jc w:val="both"/>
         <w:rPr>
           <w:lang w:val="en-US"/>
@@ -10280,7 +10375,6 @@
         <w:rPr>
           <w:lang w:val="en-US"/>
         </w:rPr>
-        <w:lastRenderedPageBreak/>
         <w:t>Sequence diagram</w:t>
       </w:r>
       <w:bookmarkEnd w:id="35"/>
@@ -10437,6 +10531,7 @@
           <w:noProof/>
           <w:lang w:val="en-US"/>
         </w:rPr>
+        <w:lastRenderedPageBreak/>
         <w:drawing>
           <wp:anchor distT="0" distB="0" distL="114300" distR="114300" simplePos="0" relativeHeight="251671552" behindDoc="0" locked="0" layoutInCell="1" allowOverlap="1" wp14:anchorId="5C946AD2" wp14:editId="499B4F19">
             <wp:simplePos x="0" y="0"/>
@@ -10463,7 +10558,7 @@
                     </pic:cNvPicPr>
                   </pic:nvPicPr>
                   <pic:blipFill>
-                    <a:blip r:embed="rId29">
+                    <a:blip r:embed="rId30">
                       <a:extLst>
                         <a:ext uri="{28A0092B-C50C-407E-A947-70E740481C1C}">
                           <a14:useLocalDpi xmlns:a14="http://schemas.microsoft.com/office/drawing/2010/main" val="0"/>
@@ -10543,7 +10638,7 @@
                         <w:txbxContent>
                           <w:p>
                             <w:pPr>
-                              <w:pStyle w:val="Caption"/>
+                              <w:pStyle w:val="Legenda"/>
                               <w:ind w:left="5216" w:firstLine="1304"/>
                               <w:jc w:val="center"/>
                               <w:rPr>
@@ -10569,7 +10664,7 @@
                               <w:rPr>
                                 <w:noProof/>
                               </w:rPr>
-                              <w:t>5</w:t>
+                              <w:t>6</w:t>
                             </w:r>
                             <w:r>
                               <w:fldChar w:fldCharType="end"/>
@@ -10603,7 +10698,7 @@
                   <w:txbxContent>
                     <w:p>
                       <w:pPr>
-                        <w:pStyle w:val="Caption"/>
+                        <w:pStyle w:val="Legenda"/>
                         <w:ind w:left="5216" w:firstLine="1304"/>
                         <w:jc w:val="center"/>
                         <w:rPr>
@@ -10629,7 +10724,7 @@
                         <w:rPr>
                           <w:noProof/>
                         </w:rPr>
-                        <w:t>5</w:t>
+                        <w:t>6</w:t>
                       </w:r>
                       <w:r>
                         <w:fldChar w:fldCharType="end"/>
@@ -10673,7 +10768,7 @@
     </w:p>
     <w:p>
       <w:pPr>
-        <w:pStyle w:val="Heading3"/>
+        <w:pStyle w:val="Nagwek3"/>
         <w:jc w:val="both"/>
         <w:rPr>
           <w:lang w:val="en-US"/>
@@ -10685,7 +10780,6 @@
         <w:rPr>
           <w:lang w:val="en-US"/>
         </w:rPr>
-        <w:lastRenderedPageBreak/>
         <w:t>GUI design</w:t>
       </w:r>
       <w:bookmarkEnd w:id="41"/>
@@ -10748,6 +10842,7 @@
           <w:noProof/>
           <w:lang w:val="en-US"/>
         </w:rPr>
+        <w:lastRenderedPageBreak/>
         <w:drawing>
           <wp:inline distT="0" distB="0" distL="0" distR="0" wp14:anchorId="130521EC" wp14:editId="48BA8C7B">
             <wp:extent cx="4724400" cy="3442335"/>
@@ -10766,7 +10861,7 @@
                     </pic:cNvPicPr>
                   </pic:nvPicPr>
                   <pic:blipFill>
-                    <a:blip r:embed="rId30">
+                    <a:blip r:embed="rId31">
                       <a:extLst>
                         <a:ext uri="{28A0092B-C50C-407E-A947-70E740481C1C}">
                           <a14:useLocalDpi xmlns:a14="http://schemas.microsoft.com/office/drawing/2010/main" val="0"/>
@@ -10800,7 +10895,7 @@
     </w:p>
     <w:p>
       <w:pPr>
-        <w:pStyle w:val="Caption"/>
+        <w:pStyle w:val="Legenda"/>
         <w:jc w:val="both"/>
         <w:rPr>
           <w:lang w:val="en-US"/>
@@ -10823,7 +10918,7 @@
         <w:rPr>
           <w:noProof/>
         </w:rPr>
-        <w:t>6</w:t>
+        <w:t>7</w:t>
       </w:r>
       <w:r>
         <w:fldChar w:fldCharType="end"/>
@@ -10902,7 +10997,7 @@
                     </pic:cNvPicPr>
                   </pic:nvPicPr>
                   <pic:blipFill>
-                    <a:blip r:embed="rId31">
+                    <a:blip r:embed="rId32">
                       <a:extLst>
                         <a:ext uri="{28A0092B-C50C-407E-A947-70E740481C1C}">
                           <a14:useLocalDpi xmlns:a14="http://schemas.microsoft.com/office/drawing/2010/main" val="0"/>
@@ -10936,7 +11031,7 @@
     </w:p>
     <w:p>
       <w:pPr>
-        <w:pStyle w:val="Caption"/>
+        <w:pStyle w:val="Legenda"/>
         <w:jc w:val="both"/>
       </w:pPr>
       <w:bookmarkStart w:id="44" w:name="_Toc516072360"/>
@@ -10956,7 +11051,7 @@
         <w:rPr>
           <w:noProof/>
         </w:rPr>
-        <w:t>7</w:t>
+        <w:t>8</w:t>
       </w:r>
       <w:r>
         <w:fldChar w:fldCharType="end"/>
@@ -10995,7 +11090,7 @@
                     </pic:cNvPicPr>
                   </pic:nvPicPr>
                   <pic:blipFill>
-                    <a:blip r:embed="rId32">
+                    <a:blip r:embed="rId33">
                       <a:extLst>
                         <a:ext uri="{28A0092B-C50C-407E-A947-70E740481C1C}">
                           <a14:useLocalDpi xmlns:a14="http://schemas.microsoft.com/office/drawing/2010/main" val="0"/>
@@ -11029,7 +11124,7 @@
     </w:p>
     <w:p>
       <w:pPr>
-        <w:pStyle w:val="Caption"/>
+        <w:pStyle w:val="Legenda"/>
         <w:jc w:val="both"/>
         <w:rPr>
           <w:lang w:val="en-US"/>
@@ -11052,7 +11147,7 @@
         <w:rPr>
           <w:noProof/>
         </w:rPr>
-        <w:t>8</w:t>
+        <w:t>9</w:t>
       </w:r>
       <w:r>
         <w:fldChar w:fldCharType="end"/>
@@ -11100,7 +11195,7 @@
                     </pic:cNvPicPr>
                   </pic:nvPicPr>
                   <pic:blipFill rotWithShape="1">
-                    <a:blip r:embed="rId33">
+                    <a:blip r:embed="rId34">
                       <a:extLst>
                         <a:ext uri="{28A0092B-C50C-407E-A947-70E740481C1C}">
                           <a14:useLocalDpi xmlns:a14="http://schemas.microsoft.com/office/drawing/2010/main" val="0"/>
@@ -11137,7 +11232,7 @@
     </w:p>
     <w:p>
       <w:pPr>
-        <w:pStyle w:val="Caption"/>
+        <w:pStyle w:val="Legenda"/>
         <w:jc w:val="both"/>
       </w:pPr>
       <w:bookmarkStart w:id="46" w:name="_Toc516072362"/>
@@ -11157,7 +11252,7 @@
         <w:rPr>
           <w:noProof/>
         </w:rPr>
-        <w:t>9</w:t>
+        <w:t>10</w:t>
       </w:r>
       <w:r>
         <w:fldChar w:fldCharType="end"/>
@@ -11214,7 +11309,7 @@
                     </pic:cNvPicPr>
                   </pic:nvPicPr>
                   <pic:blipFill rotWithShape="1">
-                    <a:blip r:embed="rId34">
+                    <a:blip r:embed="rId35">
                       <a:extLst>
                         <a:ext uri="{28A0092B-C50C-407E-A947-70E740481C1C}">
                           <a14:useLocalDpi xmlns:a14="http://schemas.microsoft.com/office/drawing/2010/main" val="0"/>
@@ -11251,7 +11346,7 @@
     </w:p>
     <w:p>
       <w:pPr>
-        <w:pStyle w:val="Caption"/>
+        <w:pStyle w:val="Legenda"/>
         <w:jc w:val="both"/>
         <w:rPr>
           <w:lang w:val="en-US"/>
@@ -11274,7 +11369,7 @@
         <w:rPr>
           <w:noProof/>
         </w:rPr>
-        <w:t>10</w:t>
+        <w:t>11</w:t>
       </w:r>
       <w:r>
         <w:fldChar w:fldCharType="end"/>
@@ -11349,7 +11444,7 @@
                     </pic:cNvPicPr>
                   </pic:nvPicPr>
                   <pic:blipFill>
-                    <a:blip r:embed="rId35">
+                    <a:blip r:embed="rId36">
                       <a:extLst>
                         <a:ext uri="{28A0092B-C50C-407E-A947-70E740481C1C}">
                           <a14:useLocalDpi xmlns:a14="http://schemas.microsoft.com/office/drawing/2010/main" val="0"/>
@@ -11383,7 +11478,7 @@
     </w:p>
     <w:p>
       <w:pPr>
-        <w:pStyle w:val="Caption"/>
+        <w:pStyle w:val="Legenda"/>
         <w:jc w:val="both"/>
       </w:pPr>
       <w:bookmarkStart w:id="49" w:name="_Toc516072364"/>
@@ -11403,7 +11498,7 @@
         <w:rPr>
           <w:noProof/>
         </w:rPr>
-        <w:t>11</w:t>
+        <w:t>12</w:t>
       </w:r>
       <w:r>
         <w:fldChar w:fldCharType="end"/>
@@ -11460,7 +11555,7 @@
                     </pic:cNvPicPr>
                   </pic:nvPicPr>
                   <pic:blipFill>
-                    <a:blip r:embed="rId36">
+                    <a:blip r:embed="rId37">
                       <a:extLst>
                         <a:ext uri="{28A0092B-C50C-407E-A947-70E740481C1C}">
                           <a14:useLocalDpi xmlns:a14="http://schemas.microsoft.com/office/drawing/2010/main" val="0"/>
@@ -11494,7 +11589,7 @@
     </w:p>
     <w:p>
       <w:pPr>
-        <w:pStyle w:val="Caption"/>
+        <w:pStyle w:val="Legenda"/>
         <w:jc w:val="both"/>
         <w:rPr>
           <w:b/>
@@ -11519,7 +11614,7 @@
         <w:rPr>
           <w:noProof/>
         </w:rPr>
-        <w:t>12</w:t>
+        <w:t>13</w:t>
       </w:r>
       <w:r>
         <w:fldChar w:fldCharType="end"/>
@@ -11531,7 +11626,7 @@
     </w:p>
     <w:p>
       <w:pPr>
-        <w:pStyle w:val="Heading2"/>
+        <w:pStyle w:val="Nagwek2"/>
         <w:jc w:val="both"/>
         <w:rPr>
           <w:lang w:val="en-US"/>
@@ -11550,7 +11645,7 @@
     </w:p>
     <w:p>
       <w:pPr>
-        <w:pStyle w:val="Heading2"/>
+        <w:pStyle w:val="Nagwek2"/>
         <w:jc w:val="both"/>
         <w:rPr>
           <w:lang w:val="en-US"/>
@@ -11569,7 +11664,7 @@
     </w:p>
     <w:p>
       <w:pPr>
-        <w:pStyle w:val="Heading3"/>
+        <w:pStyle w:val="Nagwek3"/>
         <w:jc w:val="both"/>
         <w:rPr>
           <w:lang w:val="en-US"/>
@@ -11646,7 +11741,7 @@
                     </pic:cNvPicPr>
                   </pic:nvPicPr>
                   <pic:blipFill>
-                    <a:blip r:embed="rId37">
+                    <a:blip r:embed="rId38">
                       <a:extLst>
                         <a:ext uri="{28A0092B-C50C-407E-A947-70E740481C1C}">
                           <a14:useLocalDpi xmlns:a14="http://schemas.microsoft.com/office/drawing/2010/main" val="0"/>
@@ -11680,7 +11775,7 @@
     </w:p>
     <w:p>
       <w:pPr>
-        <w:pStyle w:val="Caption"/>
+        <w:pStyle w:val="Legenda"/>
         <w:jc w:val="both"/>
         <w:rPr>
           <w:lang w:val="en-US"/>
@@ -11703,7 +11798,7 @@
         <w:rPr>
           <w:noProof/>
         </w:rPr>
-        <w:t>13</w:t>
+        <w:t>14</w:t>
       </w:r>
       <w:r>
         <w:fldChar w:fldCharType="end"/>
@@ -11760,7 +11855,7 @@
     </w:p>
     <w:p>
       <w:pPr>
-        <w:pStyle w:val="Heading1"/>
+        <w:pStyle w:val="Nagwek1"/>
         <w:jc w:val="both"/>
         <w:rPr>
           <w:lang w:val="en-US"/>
@@ -11780,7 +11875,7 @@
     </w:p>
     <w:p>
       <w:pPr>
-        <w:pStyle w:val="Heading2"/>
+        <w:pStyle w:val="Nagwek2"/>
         <w:jc w:val="both"/>
         <w:rPr>
           <w:lang w:val="en-US"/>
@@ -11852,7 +11947,7 @@
     </w:p>
     <w:p>
       <w:pPr>
-        <w:pStyle w:val="ListParagraph"/>
+        <w:pStyle w:val="Akapitzlist"/>
         <w:numPr>
           <w:ilvl w:val="0"/>
           <w:numId w:val="8"/>
@@ -11871,7 +11966,7 @@
     </w:p>
     <w:p>
       <w:pPr>
-        <w:pStyle w:val="ListParagraph"/>
+        <w:pStyle w:val="Akapitzlist"/>
         <w:numPr>
           <w:ilvl w:val="0"/>
           <w:numId w:val="8"/>
@@ -11914,7 +12009,7 @@
     </w:p>
     <w:p>
       <w:pPr>
-        <w:pStyle w:val="ListParagraph"/>
+        <w:pStyle w:val="Akapitzlist"/>
         <w:numPr>
           <w:ilvl w:val="0"/>
           <w:numId w:val="8"/>
@@ -12045,7 +12140,7 @@
     </w:p>
     <w:p>
       <w:pPr>
-        <w:pStyle w:val="ListParagraph"/>
+        <w:pStyle w:val="Akapitzlist"/>
         <w:numPr>
           <w:ilvl w:val="0"/>
           <w:numId w:val="9"/>
@@ -12064,7 +12159,7 @@
     </w:p>
     <w:p>
       <w:pPr>
-        <w:pStyle w:val="ListParagraph"/>
+        <w:pStyle w:val="Akapitzlist"/>
         <w:numPr>
           <w:ilvl w:val="0"/>
           <w:numId w:val="9"/>
@@ -12083,7 +12178,7 @@
     </w:p>
     <w:p>
       <w:pPr>
-        <w:pStyle w:val="ListParagraph"/>
+        <w:pStyle w:val="Akapitzlist"/>
         <w:numPr>
           <w:ilvl w:val="0"/>
           <w:numId w:val="9"/>
@@ -12119,7 +12214,7 @@
     </w:p>
     <w:p>
       <w:pPr>
-        <w:pStyle w:val="ListParagraph"/>
+        <w:pStyle w:val="Akapitzlist"/>
         <w:numPr>
           <w:ilvl w:val="0"/>
           <w:numId w:val="10"/>
@@ -12139,7 +12234,7 @@
     </w:p>
     <w:p>
       <w:pPr>
-        <w:pStyle w:val="ListParagraph"/>
+        <w:pStyle w:val="Akapitzlist"/>
         <w:numPr>
           <w:ilvl w:val="0"/>
           <w:numId w:val="10"/>
@@ -12158,7 +12253,7 @@
     </w:p>
     <w:p>
       <w:pPr>
-        <w:pStyle w:val="ListParagraph"/>
+        <w:pStyle w:val="Akapitzlist"/>
         <w:numPr>
           <w:ilvl w:val="0"/>
           <w:numId w:val="10"/>
@@ -12177,7 +12272,7 @@
     </w:p>
     <w:p>
       <w:pPr>
-        <w:pStyle w:val="Heading2"/>
+        <w:pStyle w:val="Nagwek2"/>
         <w:jc w:val="both"/>
         <w:rPr>
           <w:lang w:val="en-US"/>
@@ -12402,7 +12497,7 @@
     </w:p>
     <w:p>
       <w:pPr>
-        <w:pStyle w:val="Heading1"/>
+        <w:pStyle w:val="Nagwek1"/>
         <w:jc w:val="both"/>
         <w:rPr>
           <w:lang w:val="en-US"/>
@@ -12577,7 +12672,7 @@
     </w:p>
     <w:p>
       <w:pPr>
-        <w:pStyle w:val="Heading1"/>
+        <w:pStyle w:val="Nagwek1"/>
         <w:jc w:val="both"/>
         <w:rPr>
           <w:lang w:val="en-US"/>
@@ -12605,7 +12700,7 @@
     </w:p>
     <w:p>
       <w:pPr>
-        <w:pStyle w:val="ListParagraph"/>
+        <w:pStyle w:val="Akapitzlist"/>
         <w:widowControl w:val="0"/>
         <w:numPr>
           <w:ilvl w:val="0"/>
@@ -12667,7 +12762,7 @@
     </w:p>
     <w:p>
       <w:pPr>
-        <w:pStyle w:val="ListParagraph"/>
+        <w:pStyle w:val="Akapitzlist"/>
         <w:widowControl w:val="0"/>
         <w:numPr>
           <w:ilvl w:val="0"/>
@@ -12701,7 +12796,7 @@
     </w:p>
     <w:p>
       <w:pPr>
-        <w:pStyle w:val="ListParagraph"/>
+        <w:pStyle w:val="Akapitzlist"/>
         <w:widowControl w:val="0"/>
         <w:numPr>
           <w:ilvl w:val="0"/>
@@ -12734,7 +12829,7 @@
     </w:p>
     <w:p>
       <w:pPr>
-        <w:pStyle w:val="ListParagraph"/>
+        <w:pStyle w:val="Akapitzlist"/>
         <w:numPr>
           <w:ilvl w:val="0"/>
           <w:numId w:val="12"/>
@@ -12755,7 +12850,7 @@
     </w:p>
     <w:p>
       <w:pPr>
-        <w:pStyle w:val="ListParagraph"/>
+        <w:pStyle w:val="Akapitzlist"/>
         <w:jc w:val="both"/>
         <w:rPr>
           <w:szCs w:val="22"/>
@@ -12769,10 +12864,10 @@
         </w:rPr>
         <w:t xml:space="preserve">Available at: </w:t>
       </w:r>
-      <w:hyperlink r:id="rId38" w:history="1">
+      <w:hyperlink r:id="rId39" w:history="1">
         <w:r>
           <w:rPr>
-            <w:rStyle w:val="Hyperlink"/>
+            <w:rStyle w:val="Hipercze"/>
             <w:szCs w:val="22"/>
             <w:lang w:val="en-US"/>
           </w:rPr>
@@ -12796,7 +12891,7 @@
     </w:p>
     <w:p>
       <w:pPr>
-        <w:pStyle w:val="ListParagraph"/>
+        <w:pStyle w:val="Akapitzlist"/>
         <w:widowControl w:val="0"/>
         <w:autoSpaceDE w:val="0"/>
         <w:autoSpaceDN w:val="0"/>
@@ -12889,7 +12984,7 @@
     </w:p>
     <w:p>
       <w:pPr>
-        <w:pStyle w:val="Heading1"/>
+        <w:pStyle w:val="Nagwek1"/>
         <w:numPr>
           <w:ilvl w:val="0"/>
           <w:numId w:val="0"/>
@@ -12933,10 +13028,10 @@
           <w:lang w:val="en-US"/>
         </w:rPr>
       </w:pPr>
-      <w:hyperlink r:id="rId39" w:history="1">
+      <w:hyperlink r:id="rId40" w:history="1">
         <w:r>
           <w:rPr>
-            <w:rStyle w:val="Hyperlink"/>
+            <w:rStyle w:val="Hipercze"/>
             <w:szCs w:val="32"/>
             <w:u w:val="none"/>
             <w:lang w:val="en-US"/>
@@ -12954,10 +13049,10 @@
           <w:lang w:val="en-US"/>
         </w:rPr>
       </w:pPr>
-      <w:hyperlink r:id="rId40" w:history="1">
+      <w:hyperlink r:id="rId41" w:history="1">
         <w:r>
           <w:rPr>
-            <w:rStyle w:val="Hyperlink"/>
+            <w:rStyle w:val="Hipercze"/>
             <w:szCs w:val="32"/>
             <w:u w:val="none"/>
             <w:lang w:val="en-US"/>
@@ -12975,10 +13070,10 @@
           <w:lang w:val="en-US"/>
         </w:rPr>
       </w:pPr>
-      <w:hyperlink r:id="rId41" w:history="1">
+      <w:hyperlink r:id="rId42" w:history="1">
         <w:r>
           <w:rPr>
-            <w:rStyle w:val="Hyperlink"/>
+            <w:rStyle w:val="Hipercze"/>
             <w:szCs w:val="32"/>
             <w:u w:val="none"/>
             <w:lang w:val="en-US"/>
@@ -12996,10 +13091,10 @@
           <w:lang w:val="en-US"/>
         </w:rPr>
       </w:pPr>
-      <w:hyperlink r:id="rId42" w:history="1">
+      <w:hyperlink r:id="rId43" w:history="1">
         <w:r>
           <w:rPr>
-            <w:rStyle w:val="Hyperlink"/>
+            <w:rStyle w:val="Hipercze"/>
             <w:szCs w:val="32"/>
             <w:u w:val="none"/>
             <w:lang w:val="en-US"/>
@@ -13017,10 +13112,10 @@
           <w:lang w:val="en-US"/>
         </w:rPr>
       </w:pPr>
-      <w:hyperlink r:id="rId43" w:history="1">
+      <w:hyperlink r:id="rId44" w:history="1">
         <w:r>
           <w:rPr>
-            <w:rStyle w:val="Hyperlink"/>
+            <w:rStyle w:val="Hipercze"/>
             <w:szCs w:val="32"/>
             <w:u w:val="none"/>
             <w:lang w:val="en-US"/>
@@ -13038,10 +13133,10 @@
           <w:lang w:val="en-US"/>
         </w:rPr>
       </w:pPr>
-      <w:hyperlink r:id="rId44" w:history="1">
+      <w:hyperlink r:id="rId45" w:history="1">
         <w:r>
           <w:rPr>
-            <w:rStyle w:val="Hyperlink"/>
+            <w:rStyle w:val="Hipercze"/>
             <w:szCs w:val="32"/>
             <w:u w:val="none"/>
             <w:lang w:val="en-US"/>
@@ -13059,10 +13154,10 @@
           <w:lang w:val="en-US"/>
         </w:rPr>
       </w:pPr>
-      <w:hyperlink r:id="rId45" w:history="1">
+      <w:hyperlink r:id="rId46" w:history="1">
         <w:r>
           <w:rPr>
-            <w:rStyle w:val="Hyperlink"/>
+            <w:rStyle w:val="Hipercze"/>
             <w:szCs w:val="32"/>
             <w:u w:val="none"/>
             <w:lang w:val="en-US"/>
@@ -13087,10 +13182,10 @@
           <w:lang w:val="en-US"/>
         </w:rPr>
       </w:pPr>
-      <w:hyperlink r:id="rId46" w:history="1">
+      <w:hyperlink r:id="rId47" w:history="1">
         <w:r>
           <w:rPr>
-            <w:rStyle w:val="Hyperlink"/>
+            <w:rStyle w:val="Hipercze"/>
             <w:szCs w:val="32"/>
             <w:u w:val="none"/>
             <w:lang w:val="en-US"/>
@@ -13165,10 +13260,11 @@
         <w:docPartUnique/>
       </w:docPartObj>
     </w:sdtPr>
+    <w:sdtEndPr/>
     <w:sdtContent>
       <w:p>
         <w:pPr>
-          <w:pStyle w:val="Footer"/>
+          <w:pStyle w:val="Stopka"/>
           <w:jc w:val="right"/>
         </w:pPr>
         <w:r>
@@ -13195,7 +13291,7 @@
   </w:sdt>
   <w:p>
     <w:pPr>
-      <w:pStyle w:val="Footer"/>
+      <w:pStyle w:val="Stopka"/>
     </w:pPr>
   </w:p>
 </w:ftr>
@@ -13211,10 +13307,11 @@
         <w:docPartUnique/>
       </w:docPartObj>
     </w:sdtPr>
+    <w:sdtEndPr/>
     <w:sdtContent>
       <w:p>
         <w:pPr>
-          <w:pStyle w:val="Footer"/>
+          <w:pStyle w:val="Stopka"/>
           <w:jc w:val="right"/>
         </w:pPr>
         <w:r>
@@ -13241,7 +13338,7 @@
   </w:sdt>
   <w:p>
     <w:pPr>
-      <w:pStyle w:val="Footer"/>
+      <w:pStyle w:val="Stopka"/>
     </w:pPr>
   </w:p>
 </w:ftr>
@@ -13276,7 +13373,7 @@
 <w:hdr xmlns:wpc="http://schemas.microsoft.com/office/word/2010/wordprocessingCanvas" xmlns:cx="http://schemas.microsoft.com/office/drawing/2014/chartex" xmlns:cx1="http://schemas.microsoft.com/office/drawing/2015/9/8/chartex" xmlns:cx2="http://schemas.microsoft.com/office/drawing/2015/10/21/chartex" xmlns:cx3="http://schemas.microsoft.com/office/drawing/2016/5/9/chartex" xmlns:cx4="http://schemas.microsoft.com/office/drawing/2016/5/10/chartex" xmlns:cx5="http://schemas.microsoft.com/office/drawing/2016/5/11/chartex" xmlns:cx6="http://schemas.microsoft.com/office/drawing/2016/5/12/chartex" xmlns:cx7="http://schemas.microsoft.com/office/drawing/2016/5/13/chartex" xmlns:cx8="http://schemas.microsoft.com/office/drawing/2016/5/14/chartex" xmlns:mc="http://schemas.openxmlformats.org/markup-compatibility/2006" xmlns:aink="http://schemas.microsoft.com/office/drawing/2016/ink" xmlns:am3d="http://schemas.microsoft.com/office/drawing/2017/model3d" xmlns:o="urn:schemas-microsoft-com:office:office" xmlns:r="http://schemas.openxmlformats.org/officeDocument/2006/relationships" xmlns:m="http://schemas.openxmlformats.org/officeDocument/2006/math" xmlns:v="urn:schemas-microsoft-com:vml" xmlns:wp14="http://schemas.microsoft.com/office/word/2010/wordprocessingDrawing" xmlns:wp="http://schemas.openxmlformats.org/drawingml/2006/wordprocessingDrawing" xmlns:w10="urn:schemas-microsoft-com:office:word" xmlns:w="http://schemas.openxmlformats.org/wordprocessingml/2006/main" xmlns:w14="http://schemas.microsoft.com/office/word/2010/wordml" xmlns:w15="http://schemas.microsoft.com/office/word/2012/wordml" xmlns:w16cid="http://schemas.microsoft.com/office/word/2016/wordml/cid" xmlns:w16se="http://schemas.microsoft.com/office/word/2015/wordml/symex" xmlns:wpg="http://schemas.microsoft.com/office/word/2010/wordprocessingGroup" xmlns:wpi="http://schemas.microsoft.com/office/word/2010/wordprocessingInk" xmlns:wne="http://schemas.microsoft.com/office/word/2006/wordml" xmlns:wps="http://schemas.microsoft.com/office/word/2010/wordprocessingShape" mc:Ignorable="w14 w15 w16se w16cid wp14">
   <w:p>
     <w:pPr>
-      <w:pStyle w:val="Header"/>
+      <w:pStyle w:val="Nagwek"/>
       <w:tabs>
         <w:tab w:val="clear" w:pos="4819"/>
         <w:tab w:val="clear" w:pos="9638"/>
@@ -13418,7 +13515,7 @@
   </w:p>
   <w:p>
     <w:pPr>
-      <w:pStyle w:val="Header"/>
+      <w:pStyle w:val="Nagwek"/>
       <w:tabs>
         <w:tab w:val="clear" w:pos="4819"/>
         <w:tab w:val="clear" w:pos="9638"/>
@@ -13492,7 +13589,7 @@
   </w:p>
   <w:tbl>
     <w:tblPr>
-      <w:tblStyle w:val="TableGrid"/>
+      <w:tblStyle w:val="Tabela-Siatka"/>
       <w:tblW w:w="7161" w:type="dxa"/>
       <w:tblBorders>
         <w:top w:val="none" w:sz="0" w:space="0" w:color="auto"/>
@@ -13520,7 +13617,7 @@
         </w:tcPr>
         <w:p>
           <w:pPr>
-            <w:pStyle w:val="Header"/>
+            <w:pStyle w:val="Nagwek"/>
             <w:tabs>
               <w:tab w:val="clear" w:pos="4819"/>
               <w:tab w:val="clear" w:pos="9638"/>
@@ -13558,7 +13655,7 @@
         </w:tcPr>
         <w:p>
           <w:pPr>
-            <w:pStyle w:val="Header"/>
+            <w:pStyle w:val="Nagwek"/>
             <w:jc w:val="both"/>
             <w:rPr>
               <w:color w:val="FF0000"/>
@@ -13571,7 +13668,7 @@
   </w:tbl>
   <w:p>
     <w:pPr>
-      <w:pStyle w:val="Header"/>
+      <w:pStyle w:val="Nagwek"/>
       <w:tabs>
         <w:tab w:val="clear" w:pos="4819"/>
         <w:tab w:val="clear" w:pos="9638"/>
@@ -13588,7 +13685,7 @@
   </w:p>
   <w:p>
     <w:pPr>
-      <w:pStyle w:val="Header"/>
+      <w:pStyle w:val="Nagwek"/>
     </w:pPr>
   </w:p>
 </w:hdr>
@@ -13598,7 +13695,7 @@
 <w:hdr xmlns:wpc="http://schemas.microsoft.com/office/word/2010/wordprocessingCanvas" xmlns:cx="http://schemas.microsoft.com/office/drawing/2014/chartex" xmlns:cx1="http://schemas.microsoft.com/office/drawing/2015/9/8/chartex" xmlns:cx2="http://schemas.microsoft.com/office/drawing/2015/10/21/chartex" xmlns:cx3="http://schemas.microsoft.com/office/drawing/2016/5/9/chartex" xmlns:cx4="http://schemas.microsoft.com/office/drawing/2016/5/10/chartex" xmlns:cx5="http://schemas.microsoft.com/office/drawing/2016/5/11/chartex" xmlns:cx6="http://schemas.microsoft.com/office/drawing/2016/5/12/chartex" xmlns:cx7="http://schemas.microsoft.com/office/drawing/2016/5/13/chartex" xmlns:cx8="http://schemas.microsoft.com/office/drawing/2016/5/14/chartex" xmlns:mc="http://schemas.openxmlformats.org/markup-compatibility/2006" xmlns:aink="http://schemas.microsoft.com/office/drawing/2016/ink" xmlns:am3d="http://schemas.microsoft.com/office/drawing/2017/model3d" xmlns:o="urn:schemas-microsoft-com:office:office" xmlns:r="http://schemas.openxmlformats.org/officeDocument/2006/relationships" xmlns:m="http://schemas.openxmlformats.org/officeDocument/2006/math" xmlns:v="urn:schemas-microsoft-com:vml" xmlns:wp14="http://schemas.microsoft.com/office/word/2010/wordprocessingDrawing" xmlns:wp="http://schemas.openxmlformats.org/drawingml/2006/wordprocessingDrawing" xmlns:w10="urn:schemas-microsoft-com:office:word" xmlns:w="http://schemas.openxmlformats.org/wordprocessingml/2006/main" xmlns:w14="http://schemas.microsoft.com/office/word/2010/wordml" xmlns:w15="http://schemas.microsoft.com/office/word/2012/wordml" xmlns:w16cid="http://schemas.microsoft.com/office/word/2016/wordml/cid" xmlns:w16se="http://schemas.microsoft.com/office/word/2015/wordml/symex" xmlns:wpg="http://schemas.microsoft.com/office/word/2010/wordprocessingGroup" xmlns:wpi="http://schemas.microsoft.com/office/word/2010/wordprocessingInk" xmlns:wne="http://schemas.microsoft.com/office/word/2006/wordml" xmlns:wps="http://schemas.microsoft.com/office/word/2010/wordprocessingShape" mc:Ignorable="w14 w15 w16se w16cid wp14">
   <w:p>
     <w:pPr>
-      <w:pStyle w:val="Header"/>
+      <w:pStyle w:val="Nagwek"/>
       <w:pBdr>
         <w:bottom w:val="single" w:sz="4" w:space="1" w:color="auto"/>
       </w:pBdr>
@@ -13674,12 +13771,12 @@
   </w:p>
   <w:p>
     <w:pPr>
-      <w:pStyle w:val="Header"/>
+      <w:pStyle w:val="Nagwek"/>
     </w:pPr>
   </w:p>
   <w:p>
     <w:pPr>
-      <w:pStyle w:val="Header"/>
+      <w:pStyle w:val="Nagwek"/>
     </w:pPr>
   </w:p>
 </w:hdr>
@@ -14910,7 +15007,7 @@
     <w:lvl w:ilvl="0">
       <w:start w:val="1"/>
       <w:numFmt w:val="decimal"/>
-      <w:pStyle w:val="Heading1"/>
+      <w:pStyle w:val="Nagwek1"/>
       <w:lvlText w:val="%1"/>
       <w:lvlJc w:val="left"/>
       <w:pPr>
@@ -14923,7 +15020,7 @@
     <w:lvl w:ilvl="1">
       <w:start w:val="1"/>
       <w:numFmt w:val="decimal"/>
-      <w:pStyle w:val="Heading2"/>
+      <w:pStyle w:val="Nagwek2"/>
       <w:lvlText w:val="%1.%2"/>
       <w:lvlJc w:val="left"/>
       <w:pPr>
@@ -14936,7 +15033,7 @@
     <w:lvl w:ilvl="2">
       <w:start w:val="1"/>
       <w:numFmt w:val="decimal"/>
-      <w:pStyle w:val="Heading3"/>
+      <w:pStyle w:val="Nagwek3"/>
       <w:lvlText w:val="%1.%2.%3"/>
       <w:lvlJc w:val="left"/>
       <w:pPr>
@@ -14949,7 +15046,7 @@
     <w:lvl w:ilvl="3">
       <w:start w:val="1"/>
       <w:numFmt w:val="decimal"/>
-      <w:pStyle w:val="Heading4"/>
+      <w:pStyle w:val="Nagwek4"/>
       <w:lvlText w:val="%1.%2.%3.%4"/>
       <w:lvlJc w:val="left"/>
       <w:pPr>
@@ -14962,7 +15059,7 @@
     <w:lvl w:ilvl="4">
       <w:start w:val="1"/>
       <w:numFmt w:val="decimal"/>
-      <w:pStyle w:val="Heading5"/>
+      <w:pStyle w:val="Nagwek5"/>
       <w:lvlText w:val="%1.%2.%3.%4.%5"/>
       <w:lvlJc w:val="left"/>
       <w:pPr>
@@ -14975,7 +15072,7 @@
     <w:lvl w:ilvl="5">
       <w:start w:val="1"/>
       <w:numFmt w:val="decimal"/>
-      <w:pStyle w:val="Heading6"/>
+      <w:pStyle w:val="Nagwek6"/>
       <w:lvlText w:val="%1.%2.%3.%4.%5.%6"/>
       <w:lvlJc w:val="left"/>
       <w:pPr>
@@ -14988,7 +15085,7 @@
     <w:lvl w:ilvl="6">
       <w:start w:val="1"/>
       <w:numFmt w:val="decimal"/>
-      <w:pStyle w:val="Heading7"/>
+      <w:pStyle w:val="Nagwek7"/>
       <w:lvlText w:val="%1.%2.%3.%4.%5.%6.%7"/>
       <w:lvlJc w:val="left"/>
       <w:pPr>
@@ -15001,7 +15098,7 @@
     <w:lvl w:ilvl="7">
       <w:start w:val="1"/>
       <w:numFmt w:val="decimal"/>
-      <w:pStyle w:val="Heading8"/>
+      <w:pStyle w:val="Nagwek8"/>
       <w:lvlText w:val="%1.%2.%3.%4.%5.%6.%7.%8"/>
       <w:lvlJc w:val="left"/>
       <w:pPr>
@@ -15014,7 +15111,7 @@
     <w:lvl w:ilvl="8">
       <w:start w:val="1"/>
       <w:numFmt w:val="decimal"/>
-      <w:pStyle w:val="Heading9"/>
+      <w:pStyle w:val="Nagwek9"/>
       <w:lvlText w:val="%1.%2.%3.%4.%5.%6.%7.%8.%9"/>
       <w:lvlJc w:val="left"/>
       <w:pPr>
@@ -15121,7 +15218,7 @@
     <w:lvl w:ilvl="0">
       <w:start w:val="1"/>
       <w:numFmt w:val="decimal"/>
-      <w:pStyle w:val="ListNumber"/>
+      <w:pStyle w:val="Listanumerowana"/>
       <w:lvlText w:val="%1."/>
       <w:lvlJc w:val="left"/>
       <w:pPr>
@@ -15324,7 +15421,7 @@
     <w:lvl w:ilvl="0">
       <w:start w:val="1"/>
       <w:numFmt w:val="bullet"/>
-      <w:pStyle w:val="ListBullet"/>
+      <w:pStyle w:val="Listapunktowana"/>
       <w:lvlText w:val="–"/>
       <w:lvlJc w:val="left"/>
       <w:pPr>
@@ -15884,7 +15981,7 @@
     <w:lsdException w:name="Hashtag" w:semiHidden="1" w:unhideWhenUsed="1"/>
     <w:lsdException w:name="Unresolved Mention" w:semiHidden="1" w:unhideWhenUsed="1"/>
   </w:latentStyles>
-  <w:style w:type="paragraph" w:default="1" w:styleId="Normal">
+  <w:style w:type="paragraph" w:default="1" w:styleId="Normalny">
     <w:name w:val="Normal"/>
     <w:qFormat/>
     <w:rsid w:val="009E3E7E"/>
@@ -15897,11 +15994,11 @@
       <w:lang w:val="en-GB"/>
     </w:rPr>
   </w:style>
-  <w:style w:type="paragraph" w:styleId="Heading1">
+  <w:style w:type="paragraph" w:styleId="Nagwek1">
     <w:name w:val="heading 1"/>
-    <w:basedOn w:val="Normal"/>
-    <w:next w:val="Normal"/>
-    <w:link w:val="Heading1Char"/>
+    <w:basedOn w:val="Normalny"/>
+    <w:next w:val="Normalny"/>
+    <w:link w:val="Nagwek1Znak"/>
     <w:uiPriority w:val="9"/>
     <w:qFormat/>
     <w:rsid w:val="009C4906"/>
@@ -15923,11 +16020,11 @@
       <w:szCs w:val="28"/>
     </w:rPr>
   </w:style>
-  <w:style w:type="paragraph" w:styleId="Heading2">
+  <w:style w:type="paragraph" w:styleId="Nagwek2">
     <w:name w:val="heading 2"/>
-    <w:basedOn w:val="Normal"/>
-    <w:next w:val="Normal"/>
-    <w:link w:val="Heading2Char"/>
+    <w:basedOn w:val="Normalny"/>
+    <w:next w:val="Normalny"/>
+    <w:link w:val="Nagwek2Znak"/>
     <w:uiPriority w:val="1"/>
     <w:qFormat/>
     <w:rsid w:val="00F910B0"/>
@@ -15950,11 +16047,11 @@
       <w:szCs w:val="26"/>
     </w:rPr>
   </w:style>
-  <w:style w:type="paragraph" w:styleId="Heading3">
+  <w:style w:type="paragraph" w:styleId="Nagwek3">
     <w:name w:val="heading 3"/>
-    <w:basedOn w:val="Normal"/>
-    <w:next w:val="Normal"/>
-    <w:link w:val="Heading3Char"/>
+    <w:basedOn w:val="Normalny"/>
+    <w:next w:val="Normalny"/>
+    <w:link w:val="Nagwek3Znak"/>
     <w:uiPriority w:val="1"/>
     <w:qFormat/>
     <w:rsid w:val="008327D0"/>
@@ -15975,11 +16072,11 @@
       <w:bCs/>
     </w:rPr>
   </w:style>
-  <w:style w:type="paragraph" w:styleId="Heading4">
+  <w:style w:type="paragraph" w:styleId="Nagwek4">
     <w:name w:val="heading 4"/>
-    <w:basedOn w:val="Normal"/>
-    <w:next w:val="Normal"/>
-    <w:link w:val="Heading4Char"/>
+    <w:basedOn w:val="Normalny"/>
+    <w:next w:val="Normalny"/>
+    <w:link w:val="Nagwek4Znak"/>
     <w:uiPriority w:val="1"/>
     <w:qFormat/>
     <w:rsid w:val="00F910B0"/>
@@ -16001,11 +16098,11 @@
       <w:iCs/>
     </w:rPr>
   </w:style>
-  <w:style w:type="paragraph" w:styleId="Heading5">
+  <w:style w:type="paragraph" w:styleId="Nagwek5">
     <w:name w:val="heading 5"/>
-    <w:basedOn w:val="Normal"/>
-    <w:next w:val="Normal"/>
-    <w:link w:val="Heading5Char"/>
+    <w:basedOn w:val="Normalny"/>
+    <w:next w:val="Normalny"/>
+    <w:link w:val="Nagwek5Znak"/>
     <w:uiPriority w:val="1"/>
     <w:semiHidden/>
     <w:rsid w:val="00F910B0"/>
@@ -16025,11 +16122,11 @@
       <w:b/>
     </w:rPr>
   </w:style>
-  <w:style w:type="paragraph" w:styleId="Heading6">
+  <w:style w:type="paragraph" w:styleId="Nagwek6">
     <w:name w:val="heading 6"/>
-    <w:basedOn w:val="Normal"/>
-    <w:next w:val="Normal"/>
-    <w:link w:val="Heading6Char"/>
+    <w:basedOn w:val="Normalny"/>
+    <w:next w:val="Normalny"/>
+    <w:link w:val="Nagwek6Znak"/>
     <w:uiPriority w:val="1"/>
     <w:semiHidden/>
     <w:rsid w:val="00F910B0"/>
@@ -16050,11 +16147,11 @@
       <w:iCs/>
     </w:rPr>
   </w:style>
-  <w:style w:type="paragraph" w:styleId="Heading7">
+  <w:style w:type="paragraph" w:styleId="Nagwek7">
     <w:name w:val="heading 7"/>
-    <w:basedOn w:val="Normal"/>
-    <w:next w:val="Normal"/>
-    <w:link w:val="Heading7Char"/>
+    <w:basedOn w:val="Normalny"/>
+    <w:next w:val="Normalny"/>
+    <w:link w:val="Nagwek7Znak"/>
     <w:uiPriority w:val="1"/>
     <w:semiHidden/>
     <w:rsid w:val="00F910B0"/>
@@ -16075,11 +16172,11 @@
       <w:iCs/>
     </w:rPr>
   </w:style>
-  <w:style w:type="paragraph" w:styleId="Heading8">
+  <w:style w:type="paragraph" w:styleId="Nagwek8">
     <w:name w:val="heading 8"/>
-    <w:basedOn w:val="Normal"/>
-    <w:next w:val="Normal"/>
-    <w:link w:val="Heading8Char"/>
+    <w:basedOn w:val="Normalny"/>
+    <w:next w:val="Normalny"/>
+    <w:link w:val="Nagwek8Znak"/>
     <w:uiPriority w:val="1"/>
     <w:semiHidden/>
     <w:rsid w:val="00F910B0"/>
@@ -16099,11 +16196,11 @@
       <w:b/>
     </w:rPr>
   </w:style>
-  <w:style w:type="paragraph" w:styleId="Heading9">
+  <w:style w:type="paragraph" w:styleId="Nagwek9">
     <w:name w:val="heading 9"/>
-    <w:basedOn w:val="Normal"/>
-    <w:next w:val="Normal"/>
-    <w:link w:val="Heading9Char"/>
+    <w:basedOn w:val="Normalny"/>
+    <w:next w:val="Normalny"/>
+    <w:link w:val="Nagwek9Znak"/>
     <w:uiPriority w:val="1"/>
     <w:semiHidden/>
     <w:rsid w:val="00F910B0"/>
@@ -16124,13 +16221,13 @@
       <w:iCs/>
     </w:rPr>
   </w:style>
-  <w:style w:type="character" w:default="1" w:styleId="DefaultParagraphFont">
+  <w:style w:type="character" w:default="1" w:styleId="Domylnaczcionkaakapitu">
     <w:name w:val="Default Paragraph Font"/>
     <w:uiPriority w:val="1"/>
     <w:semiHidden/>
     <w:unhideWhenUsed/>
   </w:style>
-  <w:style w:type="table" w:default="1" w:styleId="TableNormal">
+  <w:style w:type="table" w:default="1" w:styleId="Standardowy">
     <w:name w:val="Normal Table"/>
     <w:uiPriority w:val="99"/>
     <w:semiHidden/>
@@ -16145,16 +16242,16 @@
       </w:tblCellMar>
     </w:tblPr>
   </w:style>
-  <w:style w:type="numbering" w:default="1" w:styleId="NoList">
+  <w:style w:type="numbering" w:default="1" w:styleId="Bezlisty">
     <w:name w:val="No List"/>
     <w:uiPriority w:val="99"/>
     <w:semiHidden/>
     <w:unhideWhenUsed/>
   </w:style>
-  <w:style w:type="character" w:customStyle="1" w:styleId="Heading1Char">
-    <w:name w:val="Heading 1 Char"/>
-    <w:basedOn w:val="DefaultParagraphFont"/>
-    <w:link w:val="Heading1"/>
+  <w:style w:type="character" w:customStyle="1" w:styleId="Nagwek1Znak">
+    <w:name w:val="Nagłówek 1 Znak"/>
+    <w:basedOn w:val="Domylnaczcionkaakapitu"/>
+    <w:link w:val="Nagwek1"/>
     <w:uiPriority w:val="9"/>
     <w:rsid w:val="009C4906"/>
     <w:rPr>
@@ -16166,10 +16263,10 @@
       <w:lang w:val="en-GB"/>
     </w:rPr>
   </w:style>
-  <w:style w:type="character" w:customStyle="1" w:styleId="Heading2Char">
-    <w:name w:val="Heading 2 Char"/>
-    <w:basedOn w:val="DefaultParagraphFont"/>
-    <w:link w:val="Heading2"/>
+  <w:style w:type="character" w:customStyle="1" w:styleId="Nagwek2Znak">
+    <w:name w:val="Nagłówek 2 Znak"/>
+    <w:basedOn w:val="Domylnaczcionkaakapitu"/>
+    <w:link w:val="Nagwek2"/>
     <w:uiPriority w:val="1"/>
     <w:rsid w:val="00F910B0"/>
     <w:rPr>
@@ -16181,10 +16278,10 @@
       <w:lang w:val="en-GB"/>
     </w:rPr>
   </w:style>
-  <w:style w:type="character" w:customStyle="1" w:styleId="Heading3Char">
-    <w:name w:val="Heading 3 Char"/>
-    <w:basedOn w:val="DefaultParagraphFont"/>
-    <w:link w:val="Heading3"/>
+  <w:style w:type="character" w:customStyle="1" w:styleId="Nagwek3Znak">
+    <w:name w:val="Nagłówek 3 Znak"/>
+    <w:basedOn w:val="Domylnaczcionkaakapitu"/>
+    <w:link w:val="Nagwek3"/>
     <w:uiPriority w:val="1"/>
     <w:rsid w:val="008327D0"/>
     <w:rPr>
@@ -16195,10 +16292,10 @@
       <w:lang w:val="en-GB"/>
     </w:rPr>
   </w:style>
-  <w:style w:type="character" w:customStyle="1" w:styleId="Heading4Char">
-    <w:name w:val="Heading 4 Char"/>
-    <w:basedOn w:val="DefaultParagraphFont"/>
-    <w:link w:val="Heading4"/>
+  <w:style w:type="character" w:customStyle="1" w:styleId="Nagwek4Znak">
+    <w:name w:val="Nagłówek 4 Znak"/>
+    <w:basedOn w:val="Domylnaczcionkaakapitu"/>
+    <w:link w:val="Nagwek4"/>
     <w:uiPriority w:val="1"/>
     <w:rsid w:val="00F910B0"/>
     <w:rPr>
@@ -16210,10 +16307,10 @@
       <w:lang w:val="en-GB"/>
     </w:rPr>
   </w:style>
-  <w:style w:type="character" w:customStyle="1" w:styleId="Heading5Char">
-    <w:name w:val="Heading 5 Char"/>
-    <w:basedOn w:val="DefaultParagraphFont"/>
-    <w:link w:val="Heading5"/>
+  <w:style w:type="character" w:customStyle="1" w:styleId="Nagwek5Znak">
+    <w:name w:val="Nagłówek 5 Znak"/>
+    <w:basedOn w:val="Domylnaczcionkaakapitu"/>
+    <w:link w:val="Nagwek5"/>
     <w:uiPriority w:val="1"/>
     <w:semiHidden/>
     <w:rsid w:val="00F910B0"/>
@@ -16224,10 +16321,10 @@
       <w:lang w:val="en-GB"/>
     </w:rPr>
   </w:style>
-  <w:style w:type="character" w:customStyle="1" w:styleId="Heading6Char">
-    <w:name w:val="Heading 6 Char"/>
-    <w:basedOn w:val="DefaultParagraphFont"/>
-    <w:link w:val="Heading6"/>
+  <w:style w:type="character" w:customStyle="1" w:styleId="Nagwek6Znak">
+    <w:name w:val="Nagłówek 6 Znak"/>
+    <w:basedOn w:val="Domylnaczcionkaakapitu"/>
+    <w:link w:val="Nagwek6"/>
     <w:uiPriority w:val="1"/>
     <w:semiHidden/>
     <w:rsid w:val="00F910B0"/>
@@ -16239,10 +16336,10 @@
       <w:lang w:val="en-GB"/>
     </w:rPr>
   </w:style>
-  <w:style w:type="character" w:customStyle="1" w:styleId="Heading7Char">
-    <w:name w:val="Heading 7 Char"/>
-    <w:basedOn w:val="DefaultParagraphFont"/>
-    <w:link w:val="Heading7"/>
+  <w:style w:type="character" w:customStyle="1" w:styleId="Nagwek7Znak">
+    <w:name w:val="Nagłówek 7 Znak"/>
+    <w:basedOn w:val="Domylnaczcionkaakapitu"/>
+    <w:link w:val="Nagwek7"/>
     <w:uiPriority w:val="1"/>
     <w:semiHidden/>
     <w:rsid w:val="00F910B0"/>
@@ -16254,10 +16351,10 @@
       <w:lang w:val="en-GB"/>
     </w:rPr>
   </w:style>
-  <w:style w:type="character" w:customStyle="1" w:styleId="Heading8Char">
-    <w:name w:val="Heading 8 Char"/>
-    <w:basedOn w:val="DefaultParagraphFont"/>
-    <w:link w:val="Heading8"/>
+  <w:style w:type="character" w:customStyle="1" w:styleId="Nagwek8Znak">
+    <w:name w:val="Nagłówek 8 Znak"/>
+    <w:basedOn w:val="Domylnaczcionkaakapitu"/>
+    <w:link w:val="Nagwek8"/>
     <w:uiPriority w:val="1"/>
     <w:semiHidden/>
     <w:rsid w:val="00F910B0"/>
@@ -16268,10 +16365,10 @@
       <w:lang w:val="en-GB"/>
     </w:rPr>
   </w:style>
-  <w:style w:type="character" w:customStyle="1" w:styleId="Heading9Char">
-    <w:name w:val="Heading 9 Char"/>
-    <w:basedOn w:val="DefaultParagraphFont"/>
-    <w:link w:val="Heading9"/>
+  <w:style w:type="character" w:customStyle="1" w:styleId="Nagwek9Znak">
+    <w:name w:val="Nagłówek 9 Znak"/>
+    <w:basedOn w:val="Domylnaczcionkaakapitu"/>
+    <w:link w:val="Nagwek9"/>
     <w:uiPriority w:val="1"/>
     <w:semiHidden/>
     <w:rsid w:val="00F910B0"/>
@@ -16283,10 +16380,10 @@
       <w:lang w:val="en-GB"/>
     </w:rPr>
   </w:style>
-  <w:style w:type="paragraph" w:styleId="Header">
+  <w:style w:type="paragraph" w:styleId="Nagwek">
     <w:name w:val="header"/>
-    <w:basedOn w:val="Normal"/>
-    <w:link w:val="HeaderChar"/>
+    <w:basedOn w:val="Normalny"/>
+    <w:link w:val="NagwekZnak"/>
     <w:uiPriority w:val="21"/>
     <w:semiHidden/>
     <w:rsid w:val="00F910B0"/>
@@ -16301,10 +16398,10 @@
       <w:sz w:val="18"/>
     </w:rPr>
   </w:style>
-  <w:style w:type="character" w:customStyle="1" w:styleId="HeaderChar">
-    <w:name w:val="Header Char"/>
-    <w:basedOn w:val="DefaultParagraphFont"/>
-    <w:link w:val="Header"/>
+  <w:style w:type="character" w:customStyle="1" w:styleId="NagwekZnak">
+    <w:name w:val="Nagłówek Znak"/>
+    <w:basedOn w:val="Domylnaczcionkaakapitu"/>
+    <w:link w:val="Nagwek"/>
     <w:uiPriority w:val="21"/>
     <w:semiHidden/>
     <w:rsid w:val="00F910B0"/>
@@ -16315,10 +16412,10 @@
       <w:lang w:val="en-GB"/>
     </w:rPr>
   </w:style>
-  <w:style w:type="paragraph" w:styleId="Footer">
+  <w:style w:type="paragraph" w:styleId="Stopka">
     <w:name w:val="footer"/>
-    <w:basedOn w:val="Normal"/>
-    <w:link w:val="FooterChar"/>
+    <w:basedOn w:val="Normalny"/>
+    <w:link w:val="StopkaZnak"/>
     <w:uiPriority w:val="99"/>
     <w:rsid w:val="00F910B0"/>
     <w:pPr>
@@ -16332,10 +16429,10 @@
       <w:sz w:val="16"/>
     </w:rPr>
   </w:style>
-  <w:style w:type="character" w:customStyle="1" w:styleId="FooterChar">
-    <w:name w:val="Footer Char"/>
-    <w:basedOn w:val="DefaultParagraphFont"/>
-    <w:link w:val="Footer"/>
+  <w:style w:type="character" w:customStyle="1" w:styleId="StopkaZnak">
+    <w:name w:val="Stopka Znak"/>
+    <w:basedOn w:val="Domylnaczcionkaakapitu"/>
+    <w:link w:val="Stopka"/>
     <w:uiPriority w:val="99"/>
     <w:rsid w:val="00F910B0"/>
     <w:rPr>
@@ -16345,9 +16442,9 @@
       <w:lang w:val="en-GB"/>
     </w:rPr>
   </w:style>
-  <w:style w:type="paragraph" w:styleId="ListBullet">
+  <w:style w:type="paragraph" w:styleId="Listapunktowana">
     <w:name w:val="List Bullet"/>
-    <w:basedOn w:val="Normal"/>
+    <w:basedOn w:val="Normalny"/>
     <w:uiPriority w:val="2"/>
     <w:qFormat/>
     <w:rsid w:val="00F910B0"/>
@@ -16358,9 +16455,9 @@
       <w:spacing w:before="240" w:after="240"/>
     </w:pPr>
   </w:style>
-  <w:style w:type="paragraph" w:styleId="ListNumber">
+  <w:style w:type="paragraph" w:styleId="Listanumerowana">
     <w:name w:val="List Number"/>
-    <w:basedOn w:val="Normal"/>
+    <w:basedOn w:val="Normalny"/>
     <w:uiPriority w:val="2"/>
     <w:qFormat/>
     <w:rsid w:val="00F910B0"/>
@@ -16371,9 +16468,9 @@
       <w:contextualSpacing/>
     </w:pPr>
   </w:style>
-  <w:style w:type="paragraph" w:styleId="ListParagraph">
+  <w:style w:type="paragraph" w:styleId="Akapitzlist">
     <w:name w:val="List Paragraph"/>
-    <w:basedOn w:val="Normal"/>
+    <w:basedOn w:val="Normalny"/>
     <w:uiPriority w:val="34"/>
     <w:qFormat/>
     <w:rsid w:val="00F910B0"/>
@@ -16382,18 +16479,18 @@
       <w:contextualSpacing/>
     </w:pPr>
   </w:style>
-  <w:style w:type="paragraph" w:styleId="Bibliography">
+  <w:style w:type="paragraph" w:styleId="Bibliografia">
     <w:name w:val="Bibliography"/>
-    <w:basedOn w:val="Normal"/>
-    <w:next w:val="Normal"/>
+    <w:basedOn w:val="Normalny"/>
+    <w:next w:val="Normalny"/>
     <w:uiPriority w:val="99"/>
     <w:unhideWhenUsed/>
     <w:rsid w:val="00F910B0"/>
   </w:style>
-  <w:style w:type="paragraph" w:styleId="TOCHeading">
+  <w:style w:type="paragraph" w:styleId="Nagwekspisutreci">
     <w:name w:val="TOC Heading"/>
-    <w:basedOn w:val="Heading1"/>
-    <w:next w:val="Normal"/>
+    <w:basedOn w:val="Nagwek1"/>
+    <w:next w:val="Normalny"/>
     <w:uiPriority w:val="39"/>
     <w:unhideWhenUsed/>
     <w:qFormat/>
@@ -16416,10 +16513,10 @@
       <w:lang w:val="da-DK" w:eastAsia="da-DK"/>
     </w:rPr>
   </w:style>
-  <w:style w:type="paragraph" w:styleId="TOC1">
+  <w:style w:type="paragraph" w:styleId="Spistreci1">
     <w:name w:val="toc 1"/>
-    <w:basedOn w:val="Normal"/>
-    <w:next w:val="Normal"/>
+    <w:basedOn w:val="Normalny"/>
+    <w:next w:val="Normalny"/>
     <w:autoRedefine/>
     <w:uiPriority w:val="39"/>
     <w:unhideWhenUsed/>
@@ -16428,10 +16525,10 @@
       <w:spacing w:after="100"/>
     </w:pPr>
   </w:style>
-  <w:style w:type="paragraph" w:styleId="TOC2">
+  <w:style w:type="paragraph" w:styleId="Spistreci2">
     <w:name w:val="toc 2"/>
-    <w:basedOn w:val="Normal"/>
-    <w:next w:val="Normal"/>
+    <w:basedOn w:val="Normalny"/>
+    <w:next w:val="Normalny"/>
     <w:autoRedefine/>
     <w:uiPriority w:val="39"/>
     <w:unhideWhenUsed/>
@@ -16441,9 +16538,9 @@
       <w:ind w:left="200"/>
     </w:pPr>
   </w:style>
-  <w:style w:type="character" w:styleId="Hyperlink">
+  <w:style w:type="character" w:styleId="Hipercze">
     <w:name w:val="Hyperlink"/>
-    <w:basedOn w:val="DefaultParagraphFont"/>
+    <w:basedOn w:val="Domylnaczcionkaakapitu"/>
     <w:uiPriority w:val="99"/>
     <w:unhideWhenUsed/>
     <w:rsid w:val="00F910B0"/>
@@ -16452,9 +16549,9 @@
       <w:u w:val="single"/>
     </w:rPr>
   </w:style>
-  <w:style w:type="paragraph" w:styleId="NormalWeb">
+  <w:style w:type="paragraph" w:styleId="NormalnyWeb">
     <w:name w:val="Normal (Web)"/>
-    <w:basedOn w:val="Normal"/>
+    <w:basedOn w:val="Normalny"/>
     <w:uiPriority w:val="99"/>
     <w:semiHidden/>
     <w:unhideWhenUsed/>
@@ -16469,9 +16566,9 @@
       <w:lang w:val="da-DK" w:eastAsia="da-DK"/>
     </w:rPr>
   </w:style>
-  <w:style w:type="table" w:styleId="TableGrid">
+  <w:style w:type="table" w:styleId="Tabela-Siatka">
     <w:name w:val="Table Grid"/>
-    <w:basedOn w:val="TableNormal"/>
+    <w:basedOn w:val="Standardowy"/>
     <w:uiPriority w:val="39"/>
     <w:rsid w:val="008327D0"/>
     <w:pPr>
@@ -16493,10 +16590,10 @@
       </w:tblBorders>
     </w:tblPr>
   </w:style>
-  <w:style w:type="paragraph" w:styleId="TOC3">
+  <w:style w:type="paragraph" w:styleId="Spistreci3">
     <w:name w:val="toc 3"/>
-    <w:basedOn w:val="Normal"/>
-    <w:next w:val="Normal"/>
+    <w:basedOn w:val="Normalny"/>
+    <w:next w:val="Normalny"/>
     <w:autoRedefine/>
     <w:uiPriority w:val="39"/>
     <w:unhideWhenUsed/>
@@ -16506,10 +16603,10 @@
       <w:ind w:left="440"/>
     </w:pPr>
   </w:style>
-  <w:style w:type="paragraph" w:styleId="Caption">
+  <w:style w:type="paragraph" w:styleId="Legenda">
     <w:name w:val="caption"/>
-    <w:basedOn w:val="Normal"/>
-    <w:next w:val="Normal"/>
+    <w:basedOn w:val="Normalny"/>
+    <w:next w:val="Normalny"/>
     <w:uiPriority w:val="35"/>
     <w:unhideWhenUsed/>
     <w:qFormat/>
@@ -16525,9 +16622,9 @@
       <w:szCs w:val="18"/>
     </w:rPr>
   </w:style>
-  <w:style w:type="character" w:styleId="UnresolvedMention">
+  <w:style w:type="character" w:styleId="Nierozpoznanawzmianka">
     <w:name w:val="Unresolved Mention"/>
-    <w:basedOn w:val="DefaultParagraphFont"/>
+    <w:basedOn w:val="Domylnaczcionkaakapitu"/>
     <w:uiPriority w:val="99"/>
     <w:semiHidden/>
     <w:unhideWhenUsed/>
@@ -16537,10 +16634,10 @@
       <w:shd w:val="clear" w:color="auto" w:fill="E1DFDD"/>
     </w:rPr>
   </w:style>
-  <w:style w:type="paragraph" w:styleId="TableofFigures">
+  <w:style w:type="paragraph" w:styleId="Spisilustracji">
     <w:name w:val="table of figures"/>
-    <w:basedOn w:val="Normal"/>
-    <w:next w:val="Normal"/>
+    <w:basedOn w:val="Normalny"/>
+    <w:next w:val="Normalny"/>
     <w:uiPriority w:val="99"/>
     <w:unhideWhenUsed/>
     <w:rsid w:val="006D2ABF"/>
@@ -16810,21 +16907,6 @@
 </file>
 
 <file path=customXml/item1.xml><?xml version="1.0" encoding="utf-8"?>
-<?mso-contentType ?>
-<FormTemplates xmlns="http://schemas.microsoft.com/sharepoint/v3/contenttype/forms">
-  <Display>DocumentLibraryForm</Display>
-  <Edit>DocumentLibraryForm</Edit>
-  <New>DocumentLibraryForm</New>
-</FormTemplates>
-</file>
-
-<file path=customXml/item2.xml><?xml version="1.0" encoding="utf-8"?>
-<p:properties xmlns:p="http://schemas.microsoft.com/office/2006/metadata/properties" xmlns:xsi="http://www.w3.org/2001/XMLSchema-instance" xmlns:pc="http://schemas.microsoft.com/office/infopath/2007/PartnerControls">
-  <documentManagement/>
-</p:properties>
-</file>
-
-<file path=customXml/item3.xml><?xml version="1.0" encoding="utf-8"?>
 <ct:contentTypeSchema xmlns:ct="http://schemas.microsoft.com/office/2006/metadata/contentType" xmlns:ma="http://schemas.microsoft.com/office/2006/metadata/properties/metaAttributes" ct:_="" ma:_="" ma:contentTypeName="Document" ma:contentTypeID="0x0101008D9A5E4FC7310244BBD8FDAD461F382A" ma:contentTypeVersion="0" ma:contentTypeDescription="Create a new document." ma:contentTypeScope="" ma:versionID="21cde94fc0a28e3be33061f8f75ca499">
   <xsd:schema xmlns:xsd="http://www.w3.org/2001/XMLSchema" xmlns:xs="http://www.w3.org/2001/XMLSchema" xmlns:p="http://schemas.microsoft.com/office/2006/metadata/properties" targetNamespace="http://schemas.microsoft.com/office/2006/metadata/properties" ma:root="true" ma:fieldsID="1b05d82d297216baf5b26c55225140df">
     <xsd:element name="properties">
@@ -16938,6 +17020,21 @@
 </ct:contentTypeSchema>
 </file>
 
+<file path=customXml/item2.xml><?xml version="1.0" encoding="utf-8"?>
+<p:properties xmlns:p="http://schemas.microsoft.com/office/2006/metadata/properties" xmlns:xsi="http://www.w3.org/2001/XMLSchema-instance" xmlns:pc="http://schemas.microsoft.com/office/infopath/2007/PartnerControls">
+  <documentManagement/>
+</p:properties>
+</file>
+
+<file path=customXml/item3.xml><?xml version="1.0" encoding="utf-8"?>
+<?mso-contentType ?>
+<FormTemplates xmlns="http://schemas.microsoft.com/sharepoint/v3/contenttype/forms">
+  <Display>DocumentLibraryForm</Display>
+  <Edit>DocumentLibraryForm</Edit>
+  <New>DocumentLibraryForm</New>
+</FormTemplates>
+</file>
+
 <file path=customXml/item4.xml><?xml version="1.0" encoding="utf-8"?>
 <b:Sources xmlns:b="http://schemas.openxmlformats.org/officeDocument/2006/bibliography" xmlns="http://schemas.openxmlformats.org/officeDocument/2006/bibliography" SelectedStyle="\HarvardAnglia2008OfficeOnline.xsl" StyleName="Harvard - Anglia" Version="2008">
   <b:Source>
@@ -16976,23 +17073,6 @@
 </file>
 
 <file path=customXml/itemProps1.xml><?xml version="1.0" encoding="utf-8"?>
-<ds:datastoreItem xmlns:ds="http://schemas.openxmlformats.org/officeDocument/2006/customXml" ds:itemID="{36B18D59-688D-4806-A4EA-B7808C4D834E}">
-  <ds:schemaRefs>
-    <ds:schemaRef ds:uri="http://schemas.microsoft.com/sharepoint/v3/contenttype/forms"/>
-  </ds:schemaRefs>
-</ds:datastoreItem>
-</file>
-
-<file path=customXml/itemProps2.xml><?xml version="1.0" encoding="utf-8"?>
-<ds:datastoreItem xmlns:ds="http://schemas.openxmlformats.org/officeDocument/2006/customXml" ds:itemID="{B3EBB357-DA60-469A-B5F2-E35DF6FD1B0D}">
-  <ds:schemaRefs>
-    <ds:schemaRef ds:uri="http://schemas.microsoft.com/office/2006/metadata/properties"/>
-    <ds:schemaRef ds:uri="http://schemas.microsoft.com/office/infopath/2007/PartnerControls"/>
-  </ds:schemaRefs>
-</ds:datastoreItem>
-</file>
-
-<file path=customXml/itemProps3.xml><?xml version="1.0" encoding="utf-8"?>
 <ds:datastoreItem xmlns:ds="http://schemas.openxmlformats.org/officeDocument/2006/customXml" ds:itemID="{4C5275F5-3F9E-4925-9E6F-E6AB299E2CE4}">
   <ds:schemaRefs>
     <ds:schemaRef ds:uri="http://schemas.microsoft.com/office/2006/metadata/contentType"/>
@@ -17008,8 +17088,25 @@
 </ds:datastoreItem>
 </file>
 
+<file path=customXml/itemProps2.xml><?xml version="1.0" encoding="utf-8"?>
+<ds:datastoreItem xmlns:ds="http://schemas.openxmlformats.org/officeDocument/2006/customXml" ds:itemID="{B3EBB357-DA60-469A-B5F2-E35DF6FD1B0D}">
+  <ds:schemaRefs>
+    <ds:schemaRef ds:uri="http://schemas.microsoft.com/office/2006/metadata/properties"/>
+    <ds:schemaRef ds:uri="http://schemas.microsoft.com/office/infopath/2007/PartnerControls"/>
+  </ds:schemaRefs>
+</ds:datastoreItem>
+</file>
+
+<file path=customXml/itemProps3.xml><?xml version="1.0" encoding="utf-8"?>
+<ds:datastoreItem xmlns:ds="http://schemas.openxmlformats.org/officeDocument/2006/customXml" ds:itemID="{36B18D59-688D-4806-A4EA-B7808C4D834E}">
+  <ds:schemaRefs>
+    <ds:schemaRef ds:uri="http://schemas.microsoft.com/sharepoint/v3/contenttype/forms"/>
+  </ds:schemaRefs>
+</ds:datastoreItem>
+</file>
+
 <file path=customXml/itemProps4.xml><?xml version="1.0" encoding="utf-8"?>
-<ds:datastoreItem xmlns:ds="http://schemas.openxmlformats.org/officeDocument/2006/customXml" ds:itemID="{1758E5E4-AD0E-4485-BDA4-96E4EC1B2101}">
+<ds:datastoreItem xmlns:ds="http://schemas.openxmlformats.org/officeDocument/2006/customXml" ds:itemID="{1A0DB7AE-21B2-4B48-8FDC-A87A5DC0F253}">
   <ds:schemaRefs>
     <ds:schemaRef ds:uri="http://schemas.openxmlformats.org/officeDocument/2006/bibliography"/>
   </ds:schemaRefs>

</xml_diff>